<commit_message>
update diagram and screen specifi
</commit_message>
<xml_diff>
--- a/Detailed Design/Interface Design/User Interface Design/Screen specification/Screen specification.docx
+++ b/Detailed Design/Interface Design/User Interface Design/Screen specification/Screen specification.docx
@@ -4540,8 +4540,36 @@
                 <w:rFonts w:eastAsia="Times New Roman"/>
                 <w:sz w:val="32"/>
                 <w:szCs w:val="32"/>
-              </w:rPr>
-              <w:t>01/01/2023</w:t>
+                <w:lang w:val="vi-VN"/>
+              </w:rPr>
+              <w:t>22</w:t>
+            </w:r>
+            <w:r>
+              <w:rPr>
+                <w:rFonts w:eastAsia="Times New Roman"/>
+                <w:sz w:val="32"/>
+                <w:szCs w:val="32"/>
+              </w:rPr>
+              <w:t>/</w:t>
+            </w:r>
+            <w:r>
+              <w:rPr>
+                <w:rFonts w:eastAsia="Times New Roman"/>
+                <w:sz w:val="32"/>
+                <w:szCs w:val="32"/>
+                <w:lang w:val="vi-VN"/>
+              </w:rPr>
+              <w:t>02</w:t>
+            </w:r>
+            <w:bookmarkStart w:id="7" w:name="_GoBack"/>
+            <w:bookmarkEnd w:id="7"/>
+            <w:r>
+              <w:rPr>
+                <w:rFonts w:eastAsia="Times New Roman"/>
+                <w:sz w:val="32"/>
+                <w:szCs w:val="32"/>
+              </w:rPr>
+              <w:t>/2023</w:t>
             </w:r>
           </w:p>
         </w:tc>
@@ -5231,8 +5259,8 @@
             <w:pPr>
               <w:jc w:val="center"/>
             </w:pPr>
-            <w:bookmarkStart w:id="7" w:name="page10"/>
-            <w:bookmarkEnd w:id="7"/>
+            <w:bookmarkStart w:id="8" w:name="page10"/>
+            <w:bookmarkEnd w:id="8"/>
             <w:r>
               <w:rPr>
                 <w:rFonts w:eastAsia="Times New Roman"/>
@@ -5374,8 +5402,34 @@
                 <w:rFonts w:eastAsia="Times New Roman"/>
                 <w:sz w:val="32"/>
                 <w:szCs w:val="32"/>
-              </w:rPr>
-              <w:t>01/01/2023</w:t>
+                <w:lang w:val="vi-VN"/>
+              </w:rPr>
+              <w:t>22</w:t>
+            </w:r>
+            <w:r>
+              <w:rPr>
+                <w:rFonts w:eastAsia="Times New Roman"/>
+                <w:sz w:val="32"/>
+                <w:szCs w:val="32"/>
+              </w:rPr>
+              <w:t>/</w:t>
+            </w:r>
+            <w:r>
+              <w:rPr>
+                <w:rFonts w:eastAsia="Times New Roman"/>
+                <w:sz w:val="32"/>
+                <w:szCs w:val="32"/>
+                <w:lang w:val="vi-VN"/>
+              </w:rPr>
+              <w:t>02</w:t>
+            </w:r>
+            <w:r>
+              <w:rPr>
+                <w:rFonts w:eastAsia="Times New Roman"/>
+                <w:sz w:val="32"/>
+                <w:szCs w:val="32"/>
+              </w:rPr>
+              <w:t>/2023</w:t>
             </w:r>
           </w:p>
         </w:tc>
@@ -6250,12 +6304,12 @@
         <w:tblLook w:val="04A0" w:firstRow="1" w:lastRow="0" w:firstColumn="1" w:lastColumn="0" w:noHBand="0" w:noVBand="1"/>
       </w:tblPr>
       <w:tblGrid>
-        <w:gridCol w:w="3729"/>
-        <w:gridCol w:w="3090"/>
-        <w:gridCol w:w="2629"/>
-        <w:gridCol w:w="2649"/>
-        <w:gridCol w:w="2635"/>
-        <w:gridCol w:w="2538"/>
+        <w:gridCol w:w="4359"/>
+        <w:gridCol w:w="3273"/>
+        <w:gridCol w:w="2437"/>
+        <w:gridCol w:w="2470"/>
+        <w:gridCol w:w="2446"/>
+        <w:gridCol w:w="2285"/>
       </w:tblGrid>
       <w:tr>
         <w:tc>
@@ -6267,8 +6321,8 @@
             <w:pPr>
               <w:jc w:val="center"/>
             </w:pPr>
-            <w:bookmarkStart w:id="8" w:name="page11"/>
-            <w:bookmarkEnd w:id="8"/>
+            <w:bookmarkStart w:id="9" w:name="page11"/>
+            <w:bookmarkEnd w:id="9"/>
             <w:r>
               <w:rPr>
                 <w:rFonts w:eastAsia="Times New Roman"/>
@@ -6410,8 +6464,34 @@
                 <w:rFonts w:eastAsia="Times New Roman"/>
                 <w:sz w:val="32"/>
                 <w:szCs w:val="32"/>
-              </w:rPr>
-              <w:t>01/01/2023</w:t>
+                <w:lang w:val="vi-VN"/>
+              </w:rPr>
+              <w:t>22</w:t>
+            </w:r>
+            <w:r>
+              <w:rPr>
+                <w:rFonts w:eastAsia="Times New Roman"/>
+                <w:sz w:val="32"/>
+                <w:szCs w:val="32"/>
+              </w:rPr>
+              <w:t>/</w:t>
+            </w:r>
+            <w:r>
+              <w:rPr>
+                <w:rFonts w:eastAsia="Times New Roman"/>
+                <w:sz w:val="32"/>
+                <w:szCs w:val="32"/>
+                <w:lang w:val="vi-VN"/>
+              </w:rPr>
+              <w:t>02</w:t>
+            </w:r>
+            <w:r>
+              <w:rPr>
+                <w:rFonts w:eastAsia="Times New Roman"/>
+                <w:sz w:val="32"/>
+                <w:szCs w:val="32"/>
+              </w:rPr>
+              <w:t>/2023</w:t>
             </w:r>
           </w:p>
         </w:tc>
@@ -6471,9 +6551,9 @@
               </w:rPr>
               <w:drawing>
                 <wp:inline distT="0" distB="0" distL="0" distR="0">
-                  <wp:extent cx="3825240" cy="2137158"/>
-                  <wp:effectExtent l="0" t="0" r="3810" b="0"/>
-                  <wp:docPr id="6" name="Picture 6"/>
+                  <wp:extent cx="4709160" cy="2648991"/>
+                  <wp:effectExtent l="0" t="0" r="0" b="0"/>
+                  <wp:docPr id="1" name="Picture 1"/>
                   <wp:cNvGraphicFramePr>
                     <a:graphicFrameLocks xmlns:a="http://schemas.openxmlformats.org/drawingml/2006/main" noChangeAspect="1"/>
                   </wp:cNvGraphicFramePr>
@@ -6481,7 +6561,7 @@
                     <a:graphicData uri="http://schemas.openxmlformats.org/drawingml/2006/picture">
                       <pic:pic xmlns:pic="http://schemas.openxmlformats.org/drawingml/2006/picture">
                         <pic:nvPicPr>
-                          <pic:cNvPr id="6" name="rentbikeHoaDon.png"/>
+                          <pic:cNvPr id="1" name="rentbikeHoaDon.png"/>
                           <pic:cNvPicPr/>
                         </pic:nvPicPr>
                         <pic:blipFill>
@@ -6499,7 +6579,7 @@
                         <pic:spPr>
                           <a:xfrm>
                             <a:off x="0" y="0"/>
-                            <a:ext cx="3831812" cy="2140830"/>
+                            <a:ext cx="4725907" cy="2658411"/>
                           </a:xfrm>
                           <a:prstGeom prst="rect">
                             <a:avLst/>
@@ -6624,7 +6704,16 @@
                 <w:szCs w:val="32"/>
                 <w:lang w:val="vi-VN"/>
               </w:rPr>
-              <w:t>Nút “Trở về trang chủ”</w:t>
+              <w:t>Nút “Thuê xe</w:t>
+            </w:r>
+            <w:r>
+              <w:rPr>
+                <w:rFonts w:eastAsia="Times New Roman"/>
+                <w:sz w:val="32"/>
+                <w:szCs w:val="32"/>
+                <w:lang w:val="vi-VN"/>
+              </w:rPr>
+              <w:t>”</w:t>
             </w:r>
           </w:p>
         </w:tc>
@@ -6676,7 +6765,7 @@
                 <w:szCs w:val="32"/>
                 <w:lang w:val="vi-VN"/>
               </w:rPr>
-              <w:t xml:space="preserve">Trở về trang chủ </w:t>
+              <w:t>Chuyển sang màn hình thuê xe</w:t>
             </w:r>
           </w:p>
         </w:tc>
@@ -6908,651 +6997,6 @@
                 <w:lang w:val="vi-VN"/>
               </w:rPr>
             </w:pPr>
-          </w:p>
-        </w:tc>
-      </w:tr>
-    </w:tbl>
-    <w:p>
-      <w:pPr>
-        <w:sectPr>
-          <w:pgSz w:w="20160" w:h="12240" w:orient="landscape"/>
-          <w:pgMar w:top="1420" w:right="1440" w:bottom="1440" w:left="1440" w:header="0" w:footer="0" w:gutter="0"/>
-          <w:cols w:space="720" w:equalWidth="0">
-            <w:col w:w="17280"/>
-          </w:cols>
-        </w:sectPr>
-      </w:pPr>
-      <w:bookmarkStart w:id="9" w:name="_GoBack"/>
-      <w:bookmarkEnd w:id="9"/>
-    </w:p>
-    <w:tbl>
-      <w:tblPr>
-        <w:tblStyle w:val="TableGrid"/>
-        <w:tblW w:w="0" w:type="auto"/>
-        <w:tblLook w:val="04A0" w:firstRow="1" w:lastRow="0" w:firstColumn="1" w:lastColumn="0" w:noHBand="0" w:noVBand="1"/>
-      </w:tblPr>
-      <w:tblGrid>
-        <w:gridCol w:w="3973"/>
-        <w:gridCol w:w="3323"/>
-        <w:gridCol w:w="2517"/>
-        <w:gridCol w:w="2544"/>
-        <w:gridCol w:w="2524"/>
-        <w:gridCol w:w="2389"/>
-      </w:tblGrid>
-      <w:tr>
-        <w:tc>
-          <w:tcPr>
-            <w:tcW w:w="5832" w:type="dxa"/>
-            <w:gridSpan w:val="2"/>
-          </w:tcPr>
-          <w:p>
-            <w:pPr>
-              <w:jc w:val="center"/>
-            </w:pPr>
-            <w:bookmarkStart w:id="10" w:name="page12"/>
-            <w:bookmarkEnd w:id="10"/>
-            <w:r>
-              <w:rPr>
-                <w:rFonts w:eastAsia="Times New Roman"/>
-                <w:b/>
-                <w:bCs/>
-                <w:sz w:val="36"/>
-                <w:szCs w:val="36"/>
-              </w:rPr>
-              <w:lastRenderedPageBreak/>
-              <w:t>Eco Rental Bike Software</w:t>
-            </w:r>
-          </w:p>
-        </w:tc>
-        <w:tc>
-          <w:tcPr>
-            <w:tcW w:w="2916" w:type="dxa"/>
-          </w:tcPr>
-          <w:p>
-            <w:pPr>
-              <w:jc w:val="center"/>
-            </w:pPr>
-            <w:r>
-              <w:rPr>
-                <w:rFonts w:eastAsia="Times New Roman"/>
-                <w:b/>
-                <w:bCs/>
-                <w:sz w:val="36"/>
-                <w:szCs w:val="36"/>
-              </w:rPr>
-              <w:t>Date of creation</w:t>
-            </w:r>
-          </w:p>
-        </w:tc>
-        <w:tc>
-          <w:tcPr>
-            <w:tcW w:w="2916" w:type="dxa"/>
-          </w:tcPr>
-          <w:p>
-            <w:pPr>
-              <w:jc w:val="center"/>
-            </w:pPr>
-            <w:r>
-              <w:rPr>
-                <w:rFonts w:eastAsia="Times New Roman"/>
-                <w:b/>
-                <w:bCs/>
-                <w:sz w:val="36"/>
-                <w:szCs w:val="36"/>
-              </w:rPr>
-              <w:t>Approved by</w:t>
-            </w:r>
-          </w:p>
-        </w:tc>
-        <w:tc>
-          <w:tcPr>
-            <w:tcW w:w="2916" w:type="dxa"/>
-          </w:tcPr>
-          <w:p>
-            <w:pPr>
-              <w:jc w:val="center"/>
-            </w:pPr>
-            <w:r>
-              <w:rPr>
-                <w:rFonts w:eastAsia="Times New Roman"/>
-                <w:b/>
-                <w:bCs/>
-                <w:sz w:val="36"/>
-                <w:szCs w:val="36"/>
-              </w:rPr>
-              <w:t>Reviewed by</w:t>
-            </w:r>
-          </w:p>
-        </w:tc>
-        <w:tc>
-          <w:tcPr>
-            <w:tcW w:w="2916" w:type="dxa"/>
-          </w:tcPr>
-          <w:p>
-            <w:pPr>
-              <w:jc w:val="center"/>
-            </w:pPr>
-            <w:r>
-              <w:rPr>
-                <w:rFonts w:eastAsia="Times New Roman"/>
-                <w:b/>
-                <w:bCs/>
-                <w:sz w:val="36"/>
-                <w:szCs w:val="36"/>
-              </w:rPr>
-              <w:t>Person in charge</w:t>
-            </w:r>
-          </w:p>
-        </w:tc>
-      </w:tr>
-      <w:tr>
-        <w:tc>
-          <w:tcPr>
-            <w:tcW w:w="2916" w:type="dxa"/>
-          </w:tcPr>
-          <w:p>
-            <w:r>
-              <w:rPr>
-                <w:rFonts w:eastAsia="Times New Roman"/>
-                <w:sz w:val="32"/>
-                <w:szCs w:val="32"/>
-              </w:rPr>
-              <w:t>Screen specification</w:t>
-            </w:r>
-          </w:p>
-        </w:tc>
-        <w:tc>
-          <w:tcPr>
-            <w:tcW w:w="2916" w:type="dxa"/>
-          </w:tcPr>
-          <w:p>
-            <w:pPr>
-              <w:jc w:val="center"/>
-            </w:pPr>
-            <w:r>
-              <w:rPr>
-                <w:rFonts w:eastAsia="Times New Roman"/>
-                <w:sz w:val="32"/>
-                <w:szCs w:val="32"/>
-              </w:rPr>
-              <w:t>Splash screen</w:t>
-            </w:r>
-          </w:p>
-        </w:tc>
-        <w:tc>
-          <w:tcPr>
-            <w:tcW w:w="2916" w:type="dxa"/>
-          </w:tcPr>
-          <w:p>
-            <w:pPr>
-              <w:jc w:val="center"/>
-            </w:pPr>
-            <w:r>
-              <w:rPr>
-                <w:rFonts w:eastAsia="Times New Roman"/>
-                <w:sz w:val="32"/>
-                <w:szCs w:val="32"/>
-              </w:rPr>
-              <w:t>01/01/2023</w:t>
-            </w:r>
-          </w:p>
-        </w:tc>
-        <w:tc>
-          <w:tcPr>
-            <w:tcW w:w="2916" w:type="dxa"/>
-          </w:tcPr>
-          <w:p/>
-        </w:tc>
-        <w:tc>
-          <w:tcPr>
-            <w:tcW w:w="2916" w:type="dxa"/>
-          </w:tcPr>
-          <w:p/>
-        </w:tc>
-        <w:tc>
-          <w:tcPr>
-            <w:tcW w:w="2916" w:type="dxa"/>
-          </w:tcPr>
-          <w:p>
-            <w:pPr>
-              <w:jc w:val="center"/>
-            </w:pPr>
-            <w:r>
-              <w:rPr>
-                <w:rFonts w:eastAsia="Times New Roman"/>
-                <w:sz w:val="32"/>
-                <w:szCs w:val="32"/>
-                <w:lang w:val="vi-VN"/>
-              </w:rPr>
-              <w:t>Bùi Ngọc Duy</w:t>
-            </w:r>
-          </w:p>
-        </w:tc>
-      </w:tr>
-      <w:tr>
-        <w:tc>
-          <w:tcPr>
-            <w:tcW w:w="5832" w:type="dxa"/>
-            <w:gridSpan w:val="2"/>
-            <w:vMerge w:val="restart"/>
-          </w:tcPr>
-          <w:p>
-            <w:pPr>
-              <w:rPr>
-                <w:rFonts w:eastAsia="Times New Roman"/>
-                <w:sz w:val="32"/>
-                <w:szCs w:val="32"/>
-              </w:rPr>
-            </w:pPr>
-            <w:r>
-              <w:rPr>
-                <w:rFonts w:eastAsia="Times New Roman"/>
-                <w:noProof/>
-                <w:sz w:val="32"/>
-                <w:szCs w:val="32"/>
-              </w:rPr>
-              <w:drawing>
-                <wp:inline distT="0" distB="0" distL="0" distR="0">
-                  <wp:extent cx="4495800" cy="2588265"/>
-                  <wp:effectExtent l="0" t="0" r="0" b="2540"/>
-                  <wp:docPr id="7" name="Picture 7"/>
-                  <wp:cNvGraphicFramePr>
-                    <a:graphicFrameLocks xmlns:a="http://schemas.openxmlformats.org/drawingml/2006/main" noChangeAspect="1"/>
-                  </wp:cNvGraphicFramePr>
-                  <a:graphic xmlns:a="http://schemas.openxmlformats.org/drawingml/2006/main">
-                    <a:graphicData uri="http://schemas.openxmlformats.org/drawingml/2006/picture">
-                      <pic:pic xmlns:pic="http://schemas.openxmlformats.org/drawingml/2006/picture">
-                        <pic:nvPicPr>
-                          <pic:cNvPr id="7" name="returnbike.png"/>
-                          <pic:cNvPicPr/>
-                        </pic:nvPicPr>
-                        <pic:blipFill>
-                          <a:blip r:embed="rId14" cstate="print">
-                            <a:extLst>
-                              <a:ext uri="{28A0092B-C50C-407E-A947-70E740481C1C}">
-                                <a14:useLocalDpi xmlns:a14="http://schemas.microsoft.com/office/drawing/2010/main" val="0"/>
-                              </a:ext>
-                            </a:extLst>
-                          </a:blip>
-                          <a:stretch>
-                            <a:fillRect/>
-                          </a:stretch>
-                        </pic:blipFill>
-                        <pic:spPr>
-                          <a:xfrm>
-                            <a:off x="0" y="0"/>
-                            <a:ext cx="4505915" cy="2594088"/>
-                          </a:xfrm>
-                          <a:prstGeom prst="rect">
-                            <a:avLst/>
-                          </a:prstGeom>
-                        </pic:spPr>
-                      </pic:pic>
-                    </a:graphicData>
-                  </a:graphic>
-                </wp:inline>
-              </w:drawing>
-            </w:r>
-          </w:p>
-        </w:tc>
-        <w:tc>
-          <w:tcPr>
-            <w:tcW w:w="2916" w:type="dxa"/>
-          </w:tcPr>
-          <w:p>
-            <w:pPr>
-              <w:jc w:val="center"/>
-              <w:rPr>
-                <w:rFonts w:eastAsia="Times New Roman"/>
-                <w:sz w:val="32"/>
-                <w:szCs w:val="32"/>
-              </w:rPr>
-            </w:pPr>
-            <w:r>
-              <w:rPr>
-                <w:rFonts w:eastAsia="Times New Roman"/>
-                <w:b/>
-                <w:bCs/>
-                <w:sz w:val="32"/>
-                <w:szCs w:val="32"/>
-              </w:rPr>
-              <w:t>Controll</w:t>
-            </w:r>
-          </w:p>
-        </w:tc>
-        <w:tc>
-          <w:tcPr>
-            <w:tcW w:w="2916" w:type="dxa"/>
-          </w:tcPr>
-          <w:p>
-            <w:pPr>
-              <w:jc w:val="center"/>
-            </w:pPr>
-            <w:r>
-              <w:rPr>
-                <w:rFonts w:eastAsia="Times New Roman"/>
-                <w:b/>
-                <w:bCs/>
-                <w:sz w:val="32"/>
-                <w:szCs w:val="32"/>
-              </w:rPr>
-              <w:t>Operation</w:t>
-            </w:r>
-          </w:p>
-        </w:tc>
-        <w:tc>
-          <w:tcPr>
-            <w:tcW w:w="5832" w:type="dxa"/>
-            <w:gridSpan w:val="2"/>
-          </w:tcPr>
-          <w:p>
-            <w:pPr>
-              <w:jc w:val="center"/>
-              <w:rPr>
-                <w:rFonts w:eastAsia="Times New Roman"/>
-                <w:sz w:val="32"/>
-                <w:szCs w:val="32"/>
-                <w:lang w:val="vi-VN"/>
-              </w:rPr>
-            </w:pPr>
-            <w:r>
-              <w:rPr>
-                <w:rFonts w:eastAsia="Times New Roman"/>
-                <w:b/>
-                <w:bCs/>
-                <w:sz w:val="32"/>
-                <w:szCs w:val="32"/>
-              </w:rPr>
-              <w:t>Function</w:t>
-            </w:r>
-          </w:p>
-        </w:tc>
-      </w:tr>
-      <w:tr>
-        <w:tc>
-          <w:tcPr>
-            <w:tcW w:w="5832" w:type="dxa"/>
-            <w:gridSpan w:val="2"/>
-            <w:vMerge/>
-          </w:tcPr>
-          <w:p>
-            <w:pPr>
-              <w:jc w:val="center"/>
-              <w:rPr>
-                <w:rFonts w:eastAsia="Times New Roman"/>
-                <w:sz w:val="32"/>
-                <w:szCs w:val="32"/>
-              </w:rPr>
-            </w:pPr>
-          </w:p>
-        </w:tc>
-        <w:tc>
-          <w:tcPr>
-            <w:tcW w:w="2916" w:type="dxa"/>
-          </w:tcPr>
-          <w:p>
-            <w:pPr>
-              <w:rPr>
-                <w:rFonts w:eastAsia="Times New Roman"/>
-                <w:sz w:val="32"/>
-                <w:szCs w:val="32"/>
-                <w:lang w:val="vi-VN"/>
-              </w:rPr>
-            </w:pPr>
-            <w:r>
-              <w:rPr>
-                <w:rFonts w:eastAsia="Times New Roman"/>
-                <w:sz w:val="32"/>
-                <w:szCs w:val="32"/>
-                <w:lang w:val="vi-VN"/>
-              </w:rPr>
-              <w:t>Phần hiển thị thông tin xe bên trái</w:t>
-            </w:r>
-          </w:p>
-        </w:tc>
-        <w:tc>
-          <w:tcPr>
-            <w:tcW w:w="2916" w:type="dxa"/>
-          </w:tcPr>
-          <w:p>
-            <w:pPr>
-              <w:rPr>
-                <w:rFonts w:eastAsia="Times New Roman"/>
-                <w:bCs/>
-                <w:sz w:val="32"/>
-                <w:szCs w:val="32"/>
-                <w:lang w:val="vi-VN"/>
-              </w:rPr>
-            </w:pPr>
-            <w:r>
-              <w:rPr>
-                <w:rFonts w:eastAsia="Times New Roman"/>
-                <w:bCs/>
-                <w:sz w:val="32"/>
-                <w:szCs w:val="32"/>
-                <w:lang w:val="vi-VN"/>
-              </w:rPr>
-              <w:t>Khởi tạo</w:t>
-            </w:r>
-          </w:p>
-        </w:tc>
-        <w:tc>
-          <w:tcPr>
-            <w:tcW w:w="5832" w:type="dxa"/>
-            <w:gridSpan w:val="2"/>
-          </w:tcPr>
-          <w:p>
-            <w:pPr>
-              <w:rPr>
-                <w:rFonts w:eastAsia="Times New Roman"/>
-                <w:bCs/>
-                <w:sz w:val="32"/>
-                <w:szCs w:val="32"/>
-                <w:lang w:val="vi-VN"/>
-              </w:rPr>
-            </w:pPr>
-            <w:r>
-              <w:rPr>
-                <w:rFonts w:eastAsia="Times New Roman"/>
-                <w:bCs/>
-                <w:sz w:val="32"/>
-                <w:szCs w:val="32"/>
-                <w:lang w:val="vi-VN"/>
-              </w:rPr>
-              <w:t>Hiển thị các thông tin về xe</w:t>
-            </w:r>
-          </w:p>
-        </w:tc>
-      </w:tr>
-      <w:tr>
-        <w:tc>
-          <w:tcPr>
-            <w:tcW w:w="5832" w:type="dxa"/>
-            <w:gridSpan w:val="2"/>
-            <w:vMerge/>
-          </w:tcPr>
-          <w:p>
-            <w:pPr>
-              <w:jc w:val="center"/>
-              <w:rPr>
-                <w:rFonts w:eastAsia="Times New Roman"/>
-                <w:sz w:val="32"/>
-                <w:szCs w:val="32"/>
-              </w:rPr>
-            </w:pPr>
-          </w:p>
-        </w:tc>
-        <w:tc>
-          <w:tcPr>
-            <w:tcW w:w="2916" w:type="dxa"/>
-          </w:tcPr>
-          <w:p>
-            <w:pPr>
-              <w:rPr>
-                <w:rFonts w:eastAsia="Times New Roman"/>
-                <w:sz w:val="32"/>
-                <w:szCs w:val="32"/>
-                <w:lang w:val="vi-VN"/>
-              </w:rPr>
-            </w:pPr>
-            <w:r>
-              <w:rPr>
-                <w:rFonts w:eastAsia="Times New Roman"/>
-                <w:sz w:val="32"/>
-                <w:szCs w:val="32"/>
-                <w:lang w:val="vi-VN"/>
-              </w:rPr>
-              <w:t>Phần hiển thị miêu tả xe bên phải</w:t>
-            </w:r>
-          </w:p>
-        </w:tc>
-        <w:tc>
-          <w:tcPr>
-            <w:tcW w:w="2916" w:type="dxa"/>
-          </w:tcPr>
-          <w:p>
-            <w:pPr>
-              <w:rPr>
-                <w:rFonts w:eastAsia="Times New Roman"/>
-                <w:bCs/>
-                <w:sz w:val="32"/>
-                <w:szCs w:val="32"/>
-                <w:lang w:val="vi-VN"/>
-              </w:rPr>
-            </w:pPr>
-            <w:r>
-              <w:rPr>
-                <w:rFonts w:eastAsia="Times New Roman"/>
-                <w:bCs/>
-                <w:sz w:val="32"/>
-                <w:szCs w:val="32"/>
-                <w:lang w:val="vi-VN"/>
-              </w:rPr>
-              <w:t>Khởi tạo</w:t>
-            </w:r>
-          </w:p>
-        </w:tc>
-        <w:tc>
-          <w:tcPr>
-            <w:tcW w:w="5832" w:type="dxa"/>
-            <w:gridSpan w:val="2"/>
-          </w:tcPr>
-          <w:p>
-            <w:pPr>
-              <w:rPr>
-                <w:rFonts w:eastAsia="Times New Roman"/>
-                <w:bCs/>
-                <w:sz w:val="32"/>
-                <w:szCs w:val="32"/>
-                <w:lang w:val="vi-VN"/>
-              </w:rPr>
-            </w:pPr>
-            <w:r>
-              <w:rPr>
-                <w:rFonts w:eastAsia="Times New Roman"/>
-                <w:bCs/>
-                <w:sz w:val="32"/>
-                <w:szCs w:val="32"/>
-                <w:lang w:val="vi-VN"/>
-              </w:rPr>
-              <w:t>Hiển thị ảnh xe</w:t>
-            </w:r>
-          </w:p>
-        </w:tc>
-      </w:tr>
-      <w:tr>
-        <w:tc>
-          <w:tcPr>
-            <w:tcW w:w="5832" w:type="dxa"/>
-            <w:gridSpan w:val="2"/>
-            <w:vMerge/>
-          </w:tcPr>
-          <w:p>
-            <w:pPr>
-              <w:jc w:val="center"/>
-              <w:rPr>
-                <w:rFonts w:eastAsia="Times New Roman"/>
-                <w:sz w:val="32"/>
-                <w:szCs w:val="32"/>
-              </w:rPr>
-            </w:pPr>
-          </w:p>
-        </w:tc>
-        <w:tc>
-          <w:tcPr>
-            <w:tcW w:w="2916" w:type="dxa"/>
-          </w:tcPr>
-          <w:p>
-            <w:pPr>
-              <w:rPr>
-                <w:rFonts w:eastAsia="Times New Roman"/>
-                <w:sz w:val="32"/>
-                <w:szCs w:val="32"/>
-                <w:lang w:val="vi-VN"/>
-              </w:rPr>
-            </w:pPr>
-            <w:r>
-              <w:rPr>
-                <w:rFonts w:eastAsia="Times New Roman"/>
-                <w:sz w:val="32"/>
-                <w:szCs w:val="32"/>
-                <w:lang w:val="vi-VN"/>
-              </w:rPr>
-              <w:t>Nút “trả xe”</w:t>
-            </w:r>
-          </w:p>
-        </w:tc>
-        <w:tc>
-          <w:tcPr>
-            <w:tcW w:w="2916" w:type="dxa"/>
-          </w:tcPr>
-          <w:p>
-            <w:pPr>
-              <w:rPr>
-                <w:rFonts w:eastAsia="Times New Roman"/>
-                <w:bCs/>
-                <w:sz w:val="32"/>
-                <w:szCs w:val="32"/>
-                <w:lang w:val="vi-VN"/>
-              </w:rPr>
-            </w:pPr>
-            <w:r>
-              <w:rPr>
-                <w:rFonts w:eastAsia="Times New Roman"/>
-                <w:bCs/>
-                <w:sz w:val="32"/>
-                <w:szCs w:val="32"/>
-                <w:lang w:val="vi-VN"/>
-              </w:rPr>
-              <w:t>Click</w:t>
-            </w:r>
-          </w:p>
-        </w:tc>
-        <w:tc>
-          <w:tcPr>
-            <w:tcW w:w="5832" w:type="dxa"/>
-            <w:gridSpan w:val="2"/>
-          </w:tcPr>
-          <w:p>
-            <w:pPr>
-              <w:rPr>
-                <w:rFonts w:eastAsia="Times New Roman"/>
-                <w:bCs/>
-                <w:sz w:val="32"/>
-                <w:szCs w:val="32"/>
-                <w:lang w:val="vi-VN"/>
-              </w:rPr>
-            </w:pPr>
-            <w:r>
-              <w:rPr>
-                <w:rFonts w:eastAsia="Times New Roman"/>
-                <w:bCs/>
-                <w:sz w:val="32"/>
-                <w:szCs w:val="32"/>
-                <w:lang w:val="vi-VN"/>
-              </w:rPr>
-              <w:t>Yêu cầu trả xe</w:t>
-            </w:r>
           </w:p>
         </w:tc>
       </w:tr>
@@ -7575,12 +7019,12 @@
         <w:tblLook w:val="04A0" w:firstRow="1" w:lastRow="0" w:firstColumn="1" w:lastColumn="0" w:noHBand="0" w:noVBand="1"/>
       </w:tblPr>
       <w:tblGrid>
-        <w:gridCol w:w="3713"/>
-        <w:gridCol w:w="3104"/>
-        <w:gridCol w:w="2630"/>
-        <w:gridCol w:w="2649"/>
-        <w:gridCol w:w="2635"/>
-        <w:gridCol w:w="2539"/>
+        <w:gridCol w:w="3941"/>
+        <w:gridCol w:w="3295"/>
+        <w:gridCol w:w="2531"/>
+        <w:gridCol w:w="2557"/>
+        <w:gridCol w:w="2538"/>
+        <w:gridCol w:w="2408"/>
       </w:tblGrid>
       <w:tr>
         <w:tc>
@@ -7592,8 +7036,8 @@
             <w:pPr>
               <w:jc w:val="center"/>
             </w:pPr>
-            <w:bookmarkStart w:id="11" w:name="page13"/>
-            <w:bookmarkEnd w:id="11"/>
+            <w:bookmarkStart w:id="10" w:name="page12"/>
+            <w:bookmarkEnd w:id="10"/>
             <w:r>
               <w:rPr>
                 <w:rFonts w:eastAsia="Times New Roman"/>
@@ -7735,8 +7179,34 @@
                 <w:rFonts w:eastAsia="Times New Roman"/>
                 <w:sz w:val="32"/>
                 <w:szCs w:val="32"/>
-              </w:rPr>
-              <w:t>01/01/2023</w:t>
+                <w:lang w:val="vi-VN"/>
+              </w:rPr>
+              <w:t>22</w:t>
+            </w:r>
+            <w:r>
+              <w:rPr>
+                <w:rFonts w:eastAsia="Times New Roman"/>
+                <w:sz w:val="32"/>
+                <w:szCs w:val="32"/>
+              </w:rPr>
+              <w:t>/</w:t>
+            </w:r>
+            <w:r>
+              <w:rPr>
+                <w:rFonts w:eastAsia="Times New Roman"/>
+                <w:sz w:val="32"/>
+                <w:szCs w:val="32"/>
+                <w:lang w:val="vi-VN"/>
+              </w:rPr>
+              <w:t>02</w:t>
+            </w:r>
+            <w:r>
+              <w:rPr>
+                <w:rFonts w:eastAsia="Times New Roman"/>
+                <w:sz w:val="32"/>
+                <w:szCs w:val="32"/>
+              </w:rPr>
+              <w:t>/2023</w:t>
             </w:r>
           </w:p>
         </w:tc>
@@ -7780,15 +7250,25 @@
             <w:vMerge w:val="restart"/>
           </w:tcPr>
           <w:p>
-            <w:r>
-              <w:rPr>
+            <w:pPr>
+              <w:rPr>
+                <w:rFonts w:eastAsia="Times New Roman"/>
+                <w:sz w:val="32"/>
+                <w:szCs w:val="32"/>
+              </w:rPr>
+            </w:pPr>
+            <w:r>
+              <w:rPr>
+                <w:rFonts w:eastAsia="Times New Roman"/>
                 <w:noProof/>
+                <w:sz w:val="32"/>
+                <w:szCs w:val="32"/>
               </w:rPr>
               <w:drawing>
                 <wp:inline distT="0" distB="0" distL="0" distR="0">
-                  <wp:extent cx="4183380" cy="2360165"/>
-                  <wp:effectExtent l="0" t="0" r="7620" b="2540"/>
-                  <wp:docPr id="9" name="Picture 9"/>
+                  <wp:extent cx="4450080" cy="2583508"/>
+                  <wp:effectExtent l="0" t="0" r="7620" b="7620"/>
+                  <wp:docPr id="18" name="Picture 18"/>
                   <wp:cNvGraphicFramePr>
                     <a:graphicFrameLocks xmlns:a="http://schemas.openxmlformats.org/drawingml/2006/main" noChangeAspect="1"/>
                   </wp:cNvGraphicFramePr>
@@ -7796,7 +7276,762 @@
                     <a:graphicData uri="http://schemas.openxmlformats.org/drawingml/2006/picture">
                       <pic:pic xmlns:pic="http://schemas.openxmlformats.org/drawingml/2006/picture">
                         <pic:nvPicPr>
-                          <pic:cNvPr id="9" name="returnbikeChooseDock.png"/>
+                          <pic:cNvPr id="18" name="returnbike.png"/>
+                          <pic:cNvPicPr/>
+                        </pic:nvPicPr>
+                        <pic:blipFill>
+                          <a:blip r:embed="rId14" cstate="print">
+                            <a:extLst>
+                              <a:ext uri="{28A0092B-C50C-407E-A947-70E740481C1C}">
+                                <a14:useLocalDpi xmlns:a14="http://schemas.microsoft.com/office/drawing/2010/main" val="0"/>
+                              </a:ext>
+                            </a:extLst>
+                          </a:blip>
+                          <a:stretch>
+                            <a:fillRect/>
+                          </a:stretch>
+                        </pic:blipFill>
+                        <pic:spPr>
+                          <a:xfrm>
+                            <a:off x="0" y="0"/>
+                            <a:ext cx="4456072" cy="2586986"/>
+                          </a:xfrm>
+                          <a:prstGeom prst="rect">
+                            <a:avLst/>
+                          </a:prstGeom>
+                        </pic:spPr>
+                      </pic:pic>
+                    </a:graphicData>
+                  </a:graphic>
+                </wp:inline>
+              </w:drawing>
+            </w:r>
+          </w:p>
+        </w:tc>
+        <w:tc>
+          <w:tcPr>
+            <w:tcW w:w="2916" w:type="dxa"/>
+          </w:tcPr>
+          <w:p>
+            <w:pPr>
+              <w:jc w:val="center"/>
+              <w:rPr>
+                <w:rFonts w:eastAsia="Times New Roman"/>
+                <w:sz w:val="32"/>
+                <w:szCs w:val="32"/>
+              </w:rPr>
+            </w:pPr>
+            <w:r>
+              <w:rPr>
+                <w:rFonts w:eastAsia="Times New Roman"/>
+                <w:b/>
+                <w:bCs/>
+                <w:sz w:val="32"/>
+                <w:szCs w:val="32"/>
+              </w:rPr>
+              <w:t>Controll</w:t>
+            </w:r>
+          </w:p>
+        </w:tc>
+        <w:tc>
+          <w:tcPr>
+            <w:tcW w:w="2916" w:type="dxa"/>
+          </w:tcPr>
+          <w:p>
+            <w:pPr>
+              <w:jc w:val="center"/>
+            </w:pPr>
+            <w:r>
+              <w:rPr>
+                <w:rFonts w:eastAsia="Times New Roman"/>
+                <w:b/>
+                <w:bCs/>
+                <w:sz w:val="32"/>
+                <w:szCs w:val="32"/>
+              </w:rPr>
+              <w:t>Operation</w:t>
+            </w:r>
+          </w:p>
+        </w:tc>
+        <w:tc>
+          <w:tcPr>
+            <w:tcW w:w="5832" w:type="dxa"/>
+            <w:gridSpan w:val="2"/>
+          </w:tcPr>
+          <w:p>
+            <w:pPr>
+              <w:jc w:val="center"/>
+              <w:rPr>
+                <w:rFonts w:eastAsia="Times New Roman"/>
+                <w:sz w:val="32"/>
+                <w:szCs w:val="32"/>
+                <w:lang w:val="vi-VN"/>
+              </w:rPr>
+            </w:pPr>
+            <w:r>
+              <w:rPr>
+                <w:rFonts w:eastAsia="Times New Roman"/>
+                <w:b/>
+                <w:bCs/>
+                <w:sz w:val="32"/>
+                <w:szCs w:val="32"/>
+              </w:rPr>
+              <w:t>Function</w:t>
+            </w:r>
+          </w:p>
+        </w:tc>
+      </w:tr>
+      <w:tr>
+        <w:tc>
+          <w:tcPr>
+            <w:tcW w:w="5832" w:type="dxa"/>
+            <w:gridSpan w:val="2"/>
+            <w:vMerge/>
+          </w:tcPr>
+          <w:p>
+            <w:pPr>
+              <w:jc w:val="center"/>
+              <w:rPr>
+                <w:rFonts w:eastAsia="Times New Roman"/>
+                <w:sz w:val="32"/>
+                <w:szCs w:val="32"/>
+              </w:rPr>
+            </w:pPr>
+          </w:p>
+        </w:tc>
+        <w:tc>
+          <w:tcPr>
+            <w:tcW w:w="2916" w:type="dxa"/>
+          </w:tcPr>
+          <w:p>
+            <w:pPr>
+              <w:rPr>
+                <w:rFonts w:eastAsia="Times New Roman"/>
+                <w:sz w:val="32"/>
+                <w:szCs w:val="32"/>
+                <w:lang w:val="vi-VN"/>
+              </w:rPr>
+            </w:pPr>
+            <w:r>
+              <w:rPr>
+                <w:rFonts w:eastAsia="Times New Roman"/>
+                <w:sz w:val="32"/>
+                <w:szCs w:val="32"/>
+                <w:lang w:val="vi-VN"/>
+              </w:rPr>
+              <w:t>Phần hiển thị thông tin xe bên trái</w:t>
+            </w:r>
+          </w:p>
+        </w:tc>
+        <w:tc>
+          <w:tcPr>
+            <w:tcW w:w="2916" w:type="dxa"/>
+          </w:tcPr>
+          <w:p>
+            <w:pPr>
+              <w:rPr>
+                <w:rFonts w:eastAsia="Times New Roman"/>
+                <w:bCs/>
+                <w:sz w:val="32"/>
+                <w:szCs w:val="32"/>
+                <w:lang w:val="vi-VN"/>
+              </w:rPr>
+            </w:pPr>
+            <w:r>
+              <w:rPr>
+                <w:rFonts w:eastAsia="Times New Roman"/>
+                <w:bCs/>
+                <w:sz w:val="32"/>
+                <w:szCs w:val="32"/>
+                <w:lang w:val="vi-VN"/>
+              </w:rPr>
+              <w:t>Khởi tạo</w:t>
+            </w:r>
+          </w:p>
+        </w:tc>
+        <w:tc>
+          <w:tcPr>
+            <w:tcW w:w="5832" w:type="dxa"/>
+            <w:gridSpan w:val="2"/>
+          </w:tcPr>
+          <w:p>
+            <w:pPr>
+              <w:rPr>
+                <w:rFonts w:eastAsia="Times New Roman"/>
+                <w:bCs/>
+                <w:sz w:val="32"/>
+                <w:szCs w:val="32"/>
+                <w:lang w:val="vi-VN"/>
+              </w:rPr>
+            </w:pPr>
+            <w:r>
+              <w:rPr>
+                <w:rFonts w:eastAsia="Times New Roman"/>
+                <w:bCs/>
+                <w:sz w:val="32"/>
+                <w:szCs w:val="32"/>
+                <w:lang w:val="vi-VN"/>
+              </w:rPr>
+              <w:t>Hiển thị các thông tin về xe</w:t>
+            </w:r>
+          </w:p>
+        </w:tc>
+      </w:tr>
+      <w:tr>
+        <w:tc>
+          <w:tcPr>
+            <w:tcW w:w="5832" w:type="dxa"/>
+            <w:gridSpan w:val="2"/>
+            <w:vMerge/>
+          </w:tcPr>
+          <w:p>
+            <w:pPr>
+              <w:jc w:val="center"/>
+              <w:rPr>
+                <w:rFonts w:eastAsia="Times New Roman"/>
+                <w:sz w:val="32"/>
+                <w:szCs w:val="32"/>
+              </w:rPr>
+            </w:pPr>
+          </w:p>
+        </w:tc>
+        <w:tc>
+          <w:tcPr>
+            <w:tcW w:w="2916" w:type="dxa"/>
+          </w:tcPr>
+          <w:p>
+            <w:pPr>
+              <w:rPr>
+                <w:rFonts w:eastAsia="Times New Roman"/>
+                <w:sz w:val="32"/>
+                <w:szCs w:val="32"/>
+                <w:lang w:val="vi-VN"/>
+              </w:rPr>
+            </w:pPr>
+            <w:r>
+              <w:rPr>
+                <w:rFonts w:eastAsia="Times New Roman"/>
+                <w:sz w:val="32"/>
+                <w:szCs w:val="32"/>
+                <w:lang w:val="vi-VN"/>
+              </w:rPr>
+              <w:t>Phần hiển thị miêu tả xe bên phải</w:t>
+            </w:r>
+          </w:p>
+        </w:tc>
+        <w:tc>
+          <w:tcPr>
+            <w:tcW w:w="2916" w:type="dxa"/>
+          </w:tcPr>
+          <w:p>
+            <w:pPr>
+              <w:rPr>
+                <w:rFonts w:eastAsia="Times New Roman"/>
+                <w:bCs/>
+                <w:sz w:val="32"/>
+                <w:szCs w:val="32"/>
+                <w:lang w:val="vi-VN"/>
+              </w:rPr>
+            </w:pPr>
+            <w:r>
+              <w:rPr>
+                <w:rFonts w:eastAsia="Times New Roman"/>
+                <w:bCs/>
+                <w:sz w:val="32"/>
+                <w:szCs w:val="32"/>
+                <w:lang w:val="vi-VN"/>
+              </w:rPr>
+              <w:t>Khởi tạo</w:t>
+            </w:r>
+          </w:p>
+        </w:tc>
+        <w:tc>
+          <w:tcPr>
+            <w:tcW w:w="5832" w:type="dxa"/>
+            <w:gridSpan w:val="2"/>
+          </w:tcPr>
+          <w:p>
+            <w:pPr>
+              <w:rPr>
+                <w:rFonts w:eastAsia="Times New Roman"/>
+                <w:bCs/>
+                <w:sz w:val="32"/>
+                <w:szCs w:val="32"/>
+                <w:lang w:val="vi-VN"/>
+              </w:rPr>
+            </w:pPr>
+            <w:r>
+              <w:rPr>
+                <w:rFonts w:eastAsia="Times New Roman"/>
+                <w:bCs/>
+                <w:sz w:val="32"/>
+                <w:szCs w:val="32"/>
+                <w:lang w:val="vi-VN"/>
+              </w:rPr>
+              <w:t>Hiển thị ảnh xe</w:t>
+            </w:r>
+          </w:p>
+        </w:tc>
+      </w:tr>
+      <w:tr>
+        <w:tc>
+          <w:tcPr>
+            <w:tcW w:w="5832" w:type="dxa"/>
+            <w:gridSpan w:val="2"/>
+            <w:vMerge/>
+          </w:tcPr>
+          <w:p>
+            <w:pPr>
+              <w:jc w:val="center"/>
+              <w:rPr>
+                <w:rFonts w:eastAsia="Times New Roman"/>
+                <w:sz w:val="32"/>
+                <w:szCs w:val="32"/>
+              </w:rPr>
+            </w:pPr>
+          </w:p>
+        </w:tc>
+        <w:tc>
+          <w:tcPr>
+            <w:tcW w:w="2916" w:type="dxa"/>
+          </w:tcPr>
+          <w:p>
+            <w:pPr>
+              <w:rPr>
+                <w:rFonts w:eastAsia="Times New Roman"/>
+                <w:sz w:val="32"/>
+                <w:szCs w:val="32"/>
+                <w:lang w:val="vi-VN"/>
+              </w:rPr>
+            </w:pPr>
+            <w:r>
+              <w:rPr>
+                <w:rFonts w:eastAsia="Times New Roman"/>
+                <w:sz w:val="32"/>
+                <w:szCs w:val="32"/>
+                <w:lang w:val="vi-VN"/>
+              </w:rPr>
+              <w:t>Nút “Stop”</w:t>
+            </w:r>
+          </w:p>
+        </w:tc>
+        <w:tc>
+          <w:tcPr>
+            <w:tcW w:w="2916" w:type="dxa"/>
+          </w:tcPr>
+          <w:p>
+            <w:pPr>
+              <w:rPr>
+                <w:rFonts w:eastAsia="Times New Roman"/>
+                <w:bCs/>
+                <w:sz w:val="32"/>
+                <w:szCs w:val="32"/>
+                <w:lang w:val="vi-VN"/>
+              </w:rPr>
+            </w:pPr>
+            <w:r>
+              <w:rPr>
+                <w:rFonts w:eastAsia="Times New Roman"/>
+                <w:bCs/>
+                <w:sz w:val="32"/>
+                <w:szCs w:val="32"/>
+                <w:lang w:val="vi-VN"/>
+              </w:rPr>
+              <w:t>Click</w:t>
+            </w:r>
+          </w:p>
+        </w:tc>
+        <w:tc>
+          <w:tcPr>
+            <w:tcW w:w="5832" w:type="dxa"/>
+            <w:gridSpan w:val="2"/>
+          </w:tcPr>
+          <w:p>
+            <w:pPr>
+              <w:rPr>
+                <w:rFonts w:eastAsia="Times New Roman"/>
+                <w:bCs/>
+                <w:sz w:val="32"/>
+                <w:szCs w:val="32"/>
+                <w:lang w:val="vi-VN"/>
+              </w:rPr>
+            </w:pPr>
+            <w:r>
+              <w:rPr>
+                <w:rFonts w:eastAsia="Times New Roman"/>
+                <w:bCs/>
+                <w:sz w:val="32"/>
+                <w:szCs w:val="32"/>
+                <w:lang w:val="vi-VN"/>
+              </w:rPr>
+              <w:t xml:space="preserve">Dừng thời gian thuê xe </w:t>
+            </w:r>
+          </w:p>
+        </w:tc>
+      </w:tr>
+      <w:tr>
+        <w:tc>
+          <w:tcPr>
+            <w:tcW w:w="5832" w:type="dxa"/>
+            <w:gridSpan w:val="2"/>
+            <w:vMerge/>
+          </w:tcPr>
+          <w:p>
+            <w:pPr>
+              <w:jc w:val="center"/>
+              <w:rPr>
+                <w:rFonts w:eastAsia="Times New Roman"/>
+                <w:sz w:val="32"/>
+                <w:szCs w:val="32"/>
+              </w:rPr>
+            </w:pPr>
+          </w:p>
+        </w:tc>
+        <w:tc>
+          <w:tcPr>
+            <w:tcW w:w="2916" w:type="dxa"/>
+          </w:tcPr>
+          <w:p>
+            <w:pPr>
+              <w:rPr>
+                <w:rFonts w:eastAsia="Times New Roman"/>
+                <w:sz w:val="32"/>
+                <w:szCs w:val="32"/>
+                <w:lang w:val="vi-VN"/>
+              </w:rPr>
+            </w:pPr>
+            <w:r>
+              <w:rPr>
+                <w:rFonts w:eastAsia="Times New Roman"/>
+                <w:sz w:val="32"/>
+                <w:szCs w:val="32"/>
+                <w:lang w:val="vi-VN"/>
+              </w:rPr>
+              <w:t>Nút “trả xe”</w:t>
+            </w:r>
+          </w:p>
+        </w:tc>
+        <w:tc>
+          <w:tcPr>
+            <w:tcW w:w="2916" w:type="dxa"/>
+          </w:tcPr>
+          <w:p>
+            <w:pPr>
+              <w:rPr>
+                <w:rFonts w:eastAsia="Times New Roman"/>
+                <w:bCs/>
+                <w:sz w:val="32"/>
+                <w:szCs w:val="32"/>
+                <w:lang w:val="vi-VN"/>
+              </w:rPr>
+            </w:pPr>
+            <w:r>
+              <w:rPr>
+                <w:rFonts w:eastAsia="Times New Roman"/>
+                <w:bCs/>
+                <w:sz w:val="32"/>
+                <w:szCs w:val="32"/>
+                <w:lang w:val="vi-VN"/>
+              </w:rPr>
+              <w:t>Click</w:t>
+            </w:r>
+          </w:p>
+        </w:tc>
+        <w:tc>
+          <w:tcPr>
+            <w:tcW w:w="5832" w:type="dxa"/>
+            <w:gridSpan w:val="2"/>
+          </w:tcPr>
+          <w:p>
+            <w:pPr>
+              <w:rPr>
+                <w:rFonts w:eastAsia="Times New Roman"/>
+                <w:bCs/>
+                <w:sz w:val="32"/>
+                <w:szCs w:val="32"/>
+                <w:lang w:val="vi-VN"/>
+              </w:rPr>
+            </w:pPr>
+            <w:r>
+              <w:rPr>
+                <w:rFonts w:eastAsia="Times New Roman"/>
+                <w:bCs/>
+                <w:sz w:val="32"/>
+                <w:szCs w:val="32"/>
+                <w:lang w:val="vi-VN"/>
+              </w:rPr>
+              <w:t>Yêu cầu trả xe</w:t>
+            </w:r>
+          </w:p>
+        </w:tc>
+      </w:tr>
+    </w:tbl>
+    <w:p>
+      <w:pPr>
+        <w:sectPr>
+          <w:pgSz w:w="20160" w:h="12240" w:orient="landscape"/>
+          <w:pgMar w:top="1420" w:right="1440" w:bottom="1440" w:left="1440" w:header="0" w:footer="0" w:gutter="0"/>
+          <w:cols w:space="720" w:equalWidth="0">
+            <w:col w:w="17280"/>
+          </w:cols>
+        </w:sectPr>
+      </w:pPr>
+    </w:p>
+    <w:tbl>
+      <w:tblPr>
+        <w:tblStyle w:val="TableGrid"/>
+        <w:tblW w:w="0" w:type="auto"/>
+        <w:tblLook w:val="04A0" w:firstRow="1" w:lastRow="0" w:firstColumn="1" w:lastColumn="0" w:noHBand="0" w:noVBand="1"/>
+      </w:tblPr>
+      <w:tblGrid>
+        <w:gridCol w:w="3615"/>
+        <w:gridCol w:w="3022"/>
+        <w:gridCol w:w="2672"/>
+        <w:gridCol w:w="2689"/>
+        <w:gridCol w:w="2677"/>
+        <w:gridCol w:w="2595"/>
+      </w:tblGrid>
+      <w:tr>
+        <w:tc>
+          <w:tcPr>
+            <w:tcW w:w="5832" w:type="dxa"/>
+            <w:gridSpan w:val="2"/>
+          </w:tcPr>
+          <w:p>
+            <w:pPr>
+              <w:jc w:val="center"/>
+            </w:pPr>
+            <w:bookmarkStart w:id="11" w:name="page13"/>
+            <w:bookmarkEnd w:id="11"/>
+            <w:r>
+              <w:rPr>
+                <w:rFonts w:eastAsia="Times New Roman"/>
+                <w:b/>
+                <w:bCs/>
+                <w:sz w:val="36"/>
+                <w:szCs w:val="36"/>
+              </w:rPr>
+              <w:lastRenderedPageBreak/>
+              <w:t>Eco Rental Bike Software</w:t>
+            </w:r>
+          </w:p>
+        </w:tc>
+        <w:tc>
+          <w:tcPr>
+            <w:tcW w:w="2916" w:type="dxa"/>
+          </w:tcPr>
+          <w:p>
+            <w:pPr>
+              <w:jc w:val="center"/>
+            </w:pPr>
+            <w:r>
+              <w:rPr>
+                <w:rFonts w:eastAsia="Times New Roman"/>
+                <w:b/>
+                <w:bCs/>
+                <w:sz w:val="36"/>
+                <w:szCs w:val="36"/>
+              </w:rPr>
+              <w:t>Date of creation</w:t>
+            </w:r>
+          </w:p>
+        </w:tc>
+        <w:tc>
+          <w:tcPr>
+            <w:tcW w:w="2916" w:type="dxa"/>
+          </w:tcPr>
+          <w:p>
+            <w:pPr>
+              <w:jc w:val="center"/>
+            </w:pPr>
+            <w:r>
+              <w:rPr>
+                <w:rFonts w:eastAsia="Times New Roman"/>
+                <w:b/>
+                <w:bCs/>
+                <w:sz w:val="36"/>
+                <w:szCs w:val="36"/>
+              </w:rPr>
+              <w:t>Approved by</w:t>
+            </w:r>
+          </w:p>
+        </w:tc>
+        <w:tc>
+          <w:tcPr>
+            <w:tcW w:w="2916" w:type="dxa"/>
+          </w:tcPr>
+          <w:p>
+            <w:pPr>
+              <w:jc w:val="center"/>
+            </w:pPr>
+            <w:r>
+              <w:rPr>
+                <w:rFonts w:eastAsia="Times New Roman"/>
+                <w:b/>
+                <w:bCs/>
+                <w:sz w:val="36"/>
+                <w:szCs w:val="36"/>
+              </w:rPr>
+              <w:t>Reviewed by</w:t>
+            </w:r>
+          </w:p>
+        </w:tc>
+        <w:tc>
+          <w:tcPr>
+            <w:tcW w:w="2916" w:type="dxa"/>
+          </w:tcPr>
+          <w:p>
+            <w:pPr>
+              <w:jc w:val="center"/>
+            </w:pPr>
+            <w:r>
+              <w:rPr>
+                <w:rFonts w:eastAsia="Times New Roman"/>
+                <w:b/>
+                <w:bCs/>
+                <w:sz w:val="36"/>
+                <w:szCs w:val="36"/>
+              </w:rPr>
+              <w:t>Person in charge</w:t>
+            </w:r>
+          </w:p>
+        </w:tc>
+      </w:tr>
+      <w:tr>
+        <w:tc>
+          <w:tcPr>
+            <w:tcW w:w="2916" w:type="dxa"/>
+          </w:tcPr>
+          <w:p>
+            <w:r>
+              <w:rPr>
+                <w:rFonts w:eastAsia="Times New Roman"/>
+                <w:sz w:val="32"/>
+                <w:szCs w:val="32"/>
+              </w:rPr>
+              <w:t>Screen specification</w:t>
+            </w:r>
+          </w:p>
+        </w:tc>
+        <w:tc>
+          <w:tcPr>
+            <w:tcW w:w="2916" w:type="dxa"/>
+          </w:tcPr>
+          <w:p>
+            <w:pPr>
+              <w:jc w:val="center"/>
+            </w:pPr>
+            <w:r>
+              <w:rPr>
+                <w:rFonts w:eastAsia="Times New Roman"/>
+                <w:sz w:val="32"/>
+                <w:szCs w:val="32"/>
+              </w:rPr>
+              <w:t>Splash screen</w:t>
+            </w:r>
+          </w:p>
+        </w:tc>
+        <w:tc>
+          <w:tcPr>
+            <w:tcW w:w="2916" w:type="dxa"/>
+          </w:tcPr>
+          <w:p>
+            <w:pPr>
+              <w:jc w:val="center"/>
+            </w:pPr>
+            <w:r>
+              <w:rPr>
+                <w:rFonts w:eastAsia="Times New Roman"/>
+                <w:sz w:val="32"/>
+                <w:szCs w:val="32"/>
+                <w:lang w:val="vi-VN"/>
+              </w:rPr>
+              <w:t>22</w:t>
+            </w:r>
+            <w:r>
+              <w:rPr>
+                <w:rFonts w:eastAsia="Times New Roman"/>
+                <w:sz w:val="32"/>
+                <w:szCs w:val="32"/>
+              </w:rPr>
+              <w:t>/</w:t>
+            </w:r>
+            <w:r>
+              <w:rPr>
+                <w:rFonts w:eastAsia="Times New Roman"/>
+                <w:sz w:val="32"/>
+                <w:szCs w:val="32"/>
+                <w:lang w:val="vi-VN"/>
+              </w:rPr>
+              <w:t>02</w:t>
+            </w:r>
+            <w:r>
+              <w:rPr>
+                <w:rFonts w:eastAsia="Times New Roman"/>
+                <w:sz w:val="32"/>
+                <w:szCs w:val="32"/>
+              </w:rPr>
+              <w:t>/2023</w:t>
+            </w:r>
+          </w:p>
+        </w:tc>
+        <w:tc>
+          <w:tcPr>
+            <w:tcW w:w="2916" w:type="dxa"/>
+          </w:tcPr>
+          <w:p/>
+        </w:tc>
+        <w:tc>
+          <w:tcPr>
+            <w:tcW w:w="2916" w:type="dxa"/>
+          </w:tcPr>
+          <w:p/>
+        </w:tc>
+        <w:tc>
+          <w:tcPr>
+            <w:tcW w:w="2916" w:type="dxa"/>
+          </w:tcPr>
+          <w:p>
+            <w:pPr>
+              <w:jc w:val="center"/>
+            </w:pPr>
+            <w:r>
+              <w:rPr>
+                <w:rFonts w:eastAsia="Times New Roman"/>
+                <w:sz w:val="32"/>
+                <w:szCs w:val="32"/>
+                <w:lang w:val="vi-VN"/>
+              </w:rPr>
+              <w:t>Bùi Ngọc Duy</w:t>
+            </w:r>
+          </w:p>
+        </w:tc>
+      </w:tr>
+      <w:tr>
+        <w:tc>
+          <w:tcPr>
+            <w:tcW w:w="5832" w:type="dxa"/>
+            <w:gridSpan w:val="2"/>
+            <w:vMerge w:val="restart"/>
+          </w:tcPr>
+          <w:p>
+            <w:r>
+              <w:rPr>
+                <w:noProof/>
+              </w:rPr>
+              <w:drawing>
+                <wp:inline distT="0" distB="0" distL="0" distR="0">
+                  <wp:extent cx="4077756" cy="2286000"/>
+                  <wp:effectExtent l="0" t="0" r="0" b="0"/>
+                  <wp:docPr id="20" name="Picture 20"/>
+                  <wp:cNvGraphicFramePr>
+                    <a:graphicFrameLocks xmlns:a="http://schemas.openxmlformats.org/drawingml/2006/main" noChangeAspect="1"/>
+                  </wp:cNvGraphicFramePr>
+                  <a:graphic xmlns:a="http://schemas.openxmlformats.org/drawingml/2006/main">
+                    <a:graphicData uri="http://schemas.openxmlformats.org/drawingml/2006/picture">
+                      <pic:pic xmlns:pic="http://schemas.openxmlformats.org/drawingml/2006/picture">
+                        <pic:nvPicPr>
+                          <pic:cNvPr id="20" name="returnbikeChooseDock.png"/>
                           <pic:cNvPicPr/>
                         </pic:nvPicPr>
                         <pic:blipFill>
@@ -7814,7 +8049,7 @@
                         <pic:spPr>
                           <a:xfrm>
                             <a:off x="0" y="0"/>
-                            <a:ext cx="4235692" cy="2389678"/>
+                            <a:ext cx="4082581" cy="2288705"/>
                           </a:xfrm>
                           <a:prstGeom prst="rect">
                             <a:avLst/>
@@ -8281,7 +8516,17 @@
                 <w:szCs w:val="32"/>
                 <w:lang w:val="vi-VN"/>
               </w:rPr>
-              <w:t>Nút “Trả xe”</w:t>
+              <w:t>Nút “Return Bike</w:t>
+            </w:r>
+            <w:r>
+              <w:rPr>
+                <w:rFonts w:eastAsia="Times New Roman"/>
+                <w:bCs/>
+                <w:sz w:val="32"/>
+                <w:szCs w:val="32"/>
+                <w:lang w:val="vi-VN"/>
+              </w:rPr>
+              <w:t>”</w:t>
             </w:r>
           </w:p>
         </w:tc>
@@ -8370,12 +8615,12 @@
         <w:tblLook w:val="04A0" w:firstRow="1" w:lastRow="0" w:firstColumn="1" w:lastColumn="0" w:noHBand="0" w:noVBand="1"/>
       </w:tblPr>
       <w:tblGrid>
-        <w:gridCol w:w="3699"/>
-        <w:gridCol w:w="3093"/>
-        <w:gridCol w:w="2636"/>
-        <w:gridCol w:w="2655"/>
-        <w:gridCol w:w="2641"/>
-        <w:gridCol w:w="2546"/>
+        <w:gridCol w:w="3418"/>
+        <w:gridCol w:w="2908"/>
+        <w:gridCol w:w="2746"/>
+        <w:gridCol w:w="2757"/>
+        <w:gridCol w:w="2749"/>
+        <w:gridCol w:w="2692"/>
       </w:tblGrid>
       <w:tr>
         <w:tc>
@@ -8527,8 +8772,34 @@
                 <w:rFonts w:eastAsia="Times New Roman"/>
                 <w:sz w:val="32"/>
                 <w:szCs w:val="32"/>
-              </w:rPr>
-              <w:t>01/01/2023</w:t>
+                <w:lang w:val="vi-VN"/>
+              </w:rPr>
+              <w:t>22</w:t>
+            </w:r>
+            <w:r>
+              <w:rPr>
+                <w:rFonts w:eastAsia="Times New Roman"/>
+                <w:sz w:val="32"/>
+                <w:szCs w:val="32"/>
+              </w:rPr>
+              <w:t>/</w:t>
+            </w:r>
+            <w:r>
+              <w:rPr>
+                <w:rFonts w:eastAsia="Times New Roman"/>
+                <w:sz w:val="32"/>
+                <w:szCs w:val="32"/>
+                <w:lang w:val="vi-VN"/>
+              </w:rPr>
+              <w:t>02</w:t>
+            </w:r>
+            <w:r>
+              <w:rPr>
+                <w:rFonts w:eastAsia="Times New Roman"/>
+                <w:sz w:val="32"/>
+                <w:szCs w:val="32"/>
+              </w:rPr>
+              <w:t>/2023</w:t>
             </w:r>
           </w:p>
         </w:tc>
@@ -8588,9 +8859,9 @@
               </w:rPr>
               <w:drawing>
                 <wp:inline distT="0" distB="0" distL="0" distR="0">
-                  <wp:extent cx="4175760" cy="2402294"/>
-                  <wp:effectExtent l="0" t="0" r="0" b="0"/>
-                  <wp:docPr id="10" name="Picture 10"/>
+                  <wp:extent cx="3843449" cy="2209800"/>
+                  <wp:effectExtent l="0" t="0" r="5080" b="0"/>
+                  <wp:docPr id="21" name="Picture 21"/>
                   <wp:cNvGraphicFramePr>
                     <a:graphicFrameLocks xmlns:a="http://schemas.openxmlformats.org/drawingml/2006/main" noChangeAspect="1"/>
                   </wp:cNvGraphicFramePr>
@@ -8598,7 +8869,7 @@
                     <a:graphicData uri="http://schemas.openxmlformats.org/drawingml/2006/picture">
                       <pic:pic xmlns:pic="http://schemas.openxmlformats.org/drawingml/2006/picture">
                         <pic:nvPicPr>
-                          <pic:cNvPr id="10" name="ReturnDockInfo.png"/>
+                          <pic:cNvPr id="21" name="ReturnDockInfo.png"/>
                           <pic:cNvPicPr/>
                         </pic:nvPicPr>
                         <pic:blipFill>
@@ -8616,7 +8887,7 @@
                         <pic:spPr>
                           <a:xfrm>
                             <a:off x="0" y="0"/>
-                            <a:ext cx="4184704" cy="2407439"/>
+                            <a:ext cx="3848819" cy="2212887"/>
                           </a:xfrm>
                           <a:prstGeom prst="rect">
                             <a:avLst/>
@@ -9257,12 +9528,12 @@
         <w:tblLook w:val="04A0" w:firstRow="1" w:lastRow="0" w:firstColumn="1" w:lastColumn="0" w:noHBand="0" w:noVBand="1"/>
       </w:tblPr>
       <w:tblGrid>
-        <w:gridCol w:w="3930"/>
-        <w:gridCol w:w="3286"/>
-        <w:gridCol w:w="2536"/>
-        <w:gridCol w:w="2561"/>
-        <w:gridCol w:w="2543"/>
-        <w:gridCol w:w="2414"/>
+        <w:gridCol w:w="4206"/>
+        <w:gridCol w:w="3517"/>
+        <w:gridCol w:w="2416"/>
+        <w:gridCol w:w="2450"/>
+        <w:gridCol w:w="2425"/>
+        <w:gridCol w:w="2256"/>
       </w:tblGrid>
       <w:tr>
         <w:tc>
@@ -9414,8 +9685,34 @@
                 <w:rFonts w:eastAsia="Times New Roman"/>
                 <w:sz w:val="32"/>
                 <w:szCs w:val="32"/>
-              </w:rPr>
-              <w:t>01/01/2023</w:t>
+                <w:lang w:val="vi-VN"/>
+              </w:rPr>
+              <w:t>22</w:t>
+            </w:r>
+            <w:r>
+              <w:rPr>
+                <w:rFonts w:eastAsia="Times New Roman"/>
+                <w:sz w:val="32"/>
+                <w:szCs w:val="32"/>
+              </w:rPr>
+              <w:t>/</w:t>
+            </w:r>
+            <w:r>
+              <w:rPr>
+                <w:rFonts w:eastAsia="Times New Roman"/>
+                <w:sz w:val="32"/>
+                <w:szCs w:val="32"/>
+                <w:lang w:val="vi-VN"/>
+              </w:rPr>
+              <w:t>02</w:t>
+            </w:r>
+            <w:r>
+              <w:rPr>
+                <w:rFonts w:eastAsia="Times New Roman"/>
+                <w:sz w:val="32"/>
+                <w:szCs w:val="32"/>
+              </w:rPr>
+              <w:t>/2023</w:t>
             </w:r>
           </w:p>
         </w:tc>
@@ -9475,9 +9772,9 @@
               </w:rPr>
               <w:drawing>
                 <wp:inline distT="0" distB="0" distL="0" distR="0">
-                  <wp:extent cx="4445076" cy="2560320"/>
-                  <wp:effectExtent l="0" t="0" r="0" b="0"/>
-                  <wp:docPr id="12" name="Picture 12"/>
+                  <wp:extent cx="4767572" cy="2758440"/>
+                  <wp:effectExtent l="0" t="0" r="0" b="3810"/>
+                  <wp:docPr id="22" name="Picture 22"/>
                   <wp:cNvGraphicFramePr>
                     <a:graphicFrameLocks xmlns:a="http://schemas.openxmlformats.org/drawingml/2006/main" noChangeAspect="1"/>
                   </wp:cNvGraphicFramePr>
@@ -9485,7 +9782,7 @@
                     <a:graphicData uri="http://schemas.openxmlformats.org/drawingml/2006/picture">
                       <pic:pic xmlns:pic="http://schemas.openxmlformats.org/drawingml/2006/picture">
                         <pic:nvPicPr>
-                          <pic:cNvPr id="12" name="ReturnBikeInfo.png"/>
+                          <pic:cNvPr id="22" name="ReturnBikeInfo.png"/>
                           <pic:cNvPicPr/>
                         </pic:nvPicPr>
                         <pic:blipFill>
@@ -9503,7 +9800,7 @@
                         <pic:spPr>
                           <a:xfrm>
                             <a:off x="0" y="0"/>
-                            <a:ext cx="4453507" cy="2565176"/>
+                            <a:ext cx="4774906" cy="2762683"/>
                           </a:xfrm>
                           <a:prstGeom prst="rect">
                             <a:avLst/>
@@ -10083,658 +10380,6 @@
     </w:p>
     <w:p>
       <w:pPr>
-        <w:spacing w:line="1" w:lineRule="exact"/>
-        <w:rPr>
-          <w:sz w:val="20"/>
-          <w:szCs w:val="20"/>
-        </w:rPr>
-      </w:pPr>
-      <w:bookmarkStart w:id="14" w:name="page16"/>
-      <w:bookmarkEnd w:id="14"/>
-    </w:p>
-    <w:tbl>
-      <w:tblPr>
-        <w:tblStyle w:val="TableGrid"/>
-        <w:tblW w:w="0" w:type="auto"/>
-        <w:tblLook w:val="04A0" w:firstRow="1" w:lastRow="0" w:firstColumn="1" w:lastColumn="0" w:noHBand="0" w:noVBand="1"/>
-      </w:tblPr>
-      <w:tblGrid>
-        <w:gridCol w:w="3385"/>
-        <w:gridCol w:w="2905"/>
-        <w:gridCol w:w="2755"/>
-        <w:gridCol w:w="2765"/>
-        <w:gridCol w:w="2757"/>
-        <w:gridCol w:w="2703"/>
-      </w:tblGrid>
-      <w:tr>
-        <w:tc>
-          <w:tcPr>
-            <w:tcW w:w="5832" w:type="dxa"/>
-            <w:gridSpan w:val="2"/>
-          </w:tcPr>
-          <w:p>
-            <w:pPr>
-              <w:jc w:val="center"/>
-            </w:pPr>
-            <w:r>
-              <w:rPr>
-                <w:rFonts w:eastAsia="Times New Roman"/>
-                <w:b/>
-                <w:bCs/>
-                <w:sz w:val="36"/>
-                <w:szCs w:val="36"/>
-              </w:rPr>
-              <w:t>Eco Rental Bike Software</w:t>
-            </w:r>
-          </w:p>
-        </w:tc>
-        <w:tc>
-          <w:tcPr>
-            <w:tcW w:w="2916" w:type="dxa"/>
-          </w:tcPr>
-          <w:p>
-            <w:pPr>
-              <w:jc w:val="center"/>
-            </w:pPr>
-            <w:r>
-              <w:rPr>
-                <w:rFonts w:eastAsia="Times New Roman"/>
-                <w:b/>
-                <w:bCs/>
-                <w:sz w:val="36"/>
-                <w:szCs w:val="36"/>
-              </w:rPr>
-              <w:t>Date of creation</w:t>
-            </w:r>
-          </w:p>
-        </w:tc>
-        <w:tc>
-          <w:tcPr>
-            <w:tcW w:w="2916" w:type="dxa"/>
-          </w:tcPr>
-          <w:p>
-            <w:pPr>
-              <w:jc w:val="center"/>
-            </w:pPr>
-            <w:r>
-              <w:rPr>
-                <w:rFonts w:eastAsia="Times New Roman"/>
-                <w:b/>
-                <w:bCs/>
-                <w:sz w:val="36"/>
-                <w:szCs w:val="36"/>
-              </w:rPr>
-              <w:t>Approved by</w:t>
-            </w:r>
-          </w:p>
-        </w:tc>
-        <w:tc>
-          <w:tcPr>
-            <w:tcW w:w="2916" w:type="dxa"/>
-          </w:tcPr>
-          <w:p>
-            <w:pPr>
-              <w:jc w:val="center"/>
-            </w:pPr>
-            <w:r>
-              <w:rPr>
-                <w:rFonts w:eastAsia="Times New Roman"/>
-                <w:b/>
-                <w:bCs/>
-                <w:sz w:val="36"/>
-                <w:szCs w:val="36"/>
-              </w:rPr>
-              <w:t>Reviewed by</w:t>
-            </w:r>
-          </w:p>
-        </w:tc>
-        <w:tc>
-          <w:tcPr>
-            <w:tcW w:w="2916" w:type="dxa"/>
-          </w:tcPr>
-          <w:p>
-            <w:pPr>
-              <w:jc w:val="center"/>
-            </w:pPr>
-            <w:r>
-              <w:rPr>
-                <w:rFonts w:eastAsia="Times New Roman"/>
-                <w:b/>
-                <w:bCs/>
-                <w:sz w:val="36"/>
-                <w:szCs w:val="36"/>
-              </w:rPr>
-              <w:t>Person in charge</w:t>
-            </w:r>
-          </w:p>
-        </w:tc>
-      </w:tr>
-      <w:tr>
-        <w:tc>
-          <w:tcPr>
-            <w:tcW w:w="2916" w:type="dxa"/>
-          </w:tcPr>
-          <w:p>
-            <w:r>
-              <w:rPr>
-                <w:rFonts w:eastAsia="Times New Roman"/>
-                <w:sz w:val="32"/>
-                <w:szCs w:val="32"/>
-              </w:rPr>
-              <w:t>Screen specification</w:t>
-            </w:r>
-          </w:p>
-        </w:tc>
-        <w:tc>
-          <w:tcPr>
-            <w:tcW w:w="2916" w:type="dxa"/>
-          </w:tcPr>
-          <w:p>
-            <w:pPr>
-              <w:jc w:val="center"/>
-            </w:pPr>
-            <w:r>
-              <w:rPr>
-                <w:rFonts w:eastAsia="Times New Roman"/>
-                <w:sz w:val="32"/>
-                <w:szCs w:val="32"/>
-              </w:rPr>
-              <w:t>Splash screen</w:t>
-            </w:r>
-          </w:p>
-        </w:tc>
-        <w:tc>
-          <w:tcPr>
-            <w:tcW w:w="2916" w:type="dxa"/>
-          </w:tcPr>
-          <w:p>
-            <w:pPr>
-              <w:jc w:val="center"/>
-            </w:pPr>
-            <w:r>
-              <w:rPr>
-                <w:rFonts w:eastAsia="Times New Roman"/>
-                <w:sz w:val="32"/>
-                <w:szCs w:val="32"/>
-              </w:rPr>
-              <w:t>01/01/2023</w:t>
-            </w:r>
-          </w:p>
-        </w:tc>
-        <w:tc>
-          <w:tcPr>
-            <w:tcW w:w="2916" w:type="dxa"/>
-          </w:tcPr>
-          <w:p/>
-        </w:tc>
-        <w:tc>
-          <w:tcPr>
-            <w:tcW w:w="2916" w:type="dxa"/>
-          </w:tcPr>
-          <w:p/>
-        </w:tc>
-        <w:tc>
-          <w:tcPr>
-            <w:tcW w:w="2916" w:type="dxa"/>
-          </w:tcPr>
-          <w:p>
-            <w:pPr>
-              <w:jc w:val="center"/>
-            </w:pPr>
-            <w:r>
-              <w:rPr>
-                <w:rFonts w:eastAsia="Times New Roman"/>
-                <w:sz w:val="32"/>
-                <w:szCs w:val="32"/>
-                <w:lang w:val="vi-VN"/>
-              </w:rPr>
-              <w:t>Bùi Ngọc Duy</w:t>
-            </w:r>
-          </w:p>
-        </w:tc>
-      </w:tr>
-      <w:tr>
-        <w:tc>
-          <w:tcPr>
-            <w:tcW w:w="5832" w:type="dxa"/>
-            <w:gridSpan w:val="2"/>
-            <w:vMerge w:val="restart"/>
-          </w:tcPr>
-          <w:p>
-            <w:pPr>
-              <w:rPr>
-                <w:rFonts w:eastAsia="Times New Roman"/>
-                <w:sz w:val="32"/>
-                <w:szCs w:val="32"/>
-              </w:rPr>
-            </w:pPr>
-            <w:r>
-              <w:rPr>
-                <w:rFonts w:eastAsia="Times New Roman"/>
-                <w:noProof/>
-                <w:sz w:val="32"/>
-                <w:szCs w:val="32"/>
-              </w:rPr>
-              <w:drawing>
-                <wp:inline distT="0" distB="0" distL="0" distR="0">
-                  <wp:extent cx="3802380" cy="2128825"/>
-                  <wp:effectExtent l="0" t="0" r="7620" b="5080"/>
-                  <wp:docPr id="14" name="Picture 14"/>
-                  <wp:cNvGraphicFramePr>
-                    <a:graphicFrameLocks xmlns:a="http://schemas.openxmlformats.org/drawingml/2006/main" noChangeAspect="1"/>
-                  </wp:cNvGraphicFramePr>
-                  <a:graphic xmlns:a="http://schemas.openxmlformats.org/drawingml/2006/main">
-                    <a:graphicData uri="http://schemas.openxmlformats.org/drawingml/2006/picture">
-                      <pic:pic xmlns:pic="http://schemas.openxmlformats.org/drawingml/2006/picture">
-                        <pic:nvPicPr>
-                          <pic:cNvPr id="14" name="ReturnbikeHoaDon.png"/>
-                          <pic:cNvPicPr/>
-                        </pic:nvPicPr>
-                        <pic:blipFill>
-                          <a:blip r:embed="rId18" cstate="print">
-                            <a:extLst>
-                              <a:ext uri="{28A0092B-C50C-407E-A947-70E740481C1C}">
-                                <a14:useLocalDpi xmlns:a14="http://schemas.microsoft.com/office/drawing/2010/main" val="0"/>
-                              </a:ext>
-                            </a:extLst>
-                          </a:blip>
-                          <a:stretch>
-                            <a:fillRect/>
-                          </a:stretch>
-                        </pic:blipFill>
-                        <pic:spPr>
-                          <a:xfrm>
-                            <a:off x="0" y="0"/>
-                            <a:ext cx="3837620" cy="2148555"/>
-                          </a:xfrm>
-                          <a:prstGeom prst="rect">
-                            <a:avLst/>
-                          </a:prstGeom>
-                        </pic:spPr>
-                      </pic:pic>
-                    </a:graphicData>
-                  </a:graphic>
-                </wp:inline>
-              </w:drawing>
-            </w:r>
-          </w:p>
-        </w:tc>
-        <w:tc>
-          <w:tcPr>
-            <w:tcW w:w="2916" w:type="dxa"/>
-          </w:tcPr>
-          <w:p>
-            <w:pPr>
-              <w:jc w:val="center"/>
-              <w:rPr>
-                <w:rFonts w:eastAsia="Times New Roman"/>
-                <w:sz w:val="32"/>
-                <w:szCs w:val="32"/>
-              </w:rPr>
-            </w:pPr>
-            <w:r>
-              <w:rPr>
-                <w:rFonts w:eastAsia="Times New Roman"/>
-                <w:b/>
-                <w:bCs/>
-                <w:sz w:val="32"/>
-                <w:szCs w:val="32"/>
-              </w:rPr>
-              <w:t>Controll</w:t>
-            </w:r>
-          </w:p>
-        </w:tc>
-        <w:tc>
-          <w:tcPr>
-            <w:tcW w:w="2916" w:type="dxa"/>
-          </w:tcPr>
-          <w:p>
-            <w:pPr>
-              <w:jc w:val="center"/>
-            </w:pPr>
-            <w:r>
-              <w:rPr>
-                <w:rFonts w:eastAsia="Times New Roman"/>
-                <w:b/>
-                <w:bCs/>
-                <w:sz w:val="32"/>
-                <w:szCs w:val="32"/>
-              </w:rPr>
-              <w:t>Operation</w:t>
-            </w:r>
-          </w:p>
-        </w:tc>
-        <w:tc>
-          <w:tcPr>
-            <w:tcW w:w="5832" w:type="dxa"/>
-            <w:gridSpan w:val="2"/>
-          </w:tcPr>
-          <w:p>
-            <w:pPr>
-              <w:jc w:val="center"/>
-              <w:rPr>
-                <w:rFonts w:eastAsia="Times New Roman"/>
-                <w:sz w:val="32"/>
-                <w:szCs w:val="32"/>
-                <w:lang w:val="vi-VN"/>
-              </w:rPr>
-            </w:pPr>
-            <w:r>
-              <w:rPr>
-                <w:rFonts w:eastAsia="Times New Roman"/>
-                <w:b/>
-                <w:bCs/>
-                <w:sz w:val="32"/>
-                <w:szCs w:val="32"/>
-              </w:rPr>
-              <w:t>Function</w:t>
-            </w:r>
-          </w:p>
-        </w:tc>
-      </w:tr>
-      <w:tr>
-        <w:tc>
-          <w:tcPr>
-            <w:tcW w:w="5832" w:type="dxa"/>
-            <w:gridSpan w:val="2"/>
-            <w:vMerge/>
-          </w:tcPr>
-          <w:p>
-            <w:pPr>
-              <w:jc w:val="center"/>
-              <w:rPr>
-                <w:rFonts w:eastAsia="Times New Roman"/>
-                <w:sz w:val="32"/>
-                <w:szCs w:val="32"/>
-              </w:rPr>
-            </w:pPr>
-          </w:p>
-        </w:tc>
-        <w:tc>
-          <w:tcPr>
-            <w:tcW w:w="2916" w:type="dxa"/>
-          </w:tcPr>
-          <w:p>
-            <w:pPr>
-              <w:rPr>
-                <w:rFonts w:eastAsia="Times New Roman"/>
-                <w:sz w:val="32"/>
-                <w:szCs w:val="32"/>
-                <w:lang w:val="vi-VN"/>
-              </w:rPr>
-            </w:pPr>
-            <w:r>
-              <w:rPr>
-                <w:rFonts w:eastAsia="Times New Roman"/>
-                <w:sz w:val="32"/>
-                <w:szCs w:val="32"/>
-                <w:lang w:val="vi-VN"/>
-              </w:rPr>
-              <w:t>Phần hiển thị thông tin thanh toán</w:t>
-            </w:r>
-          </w:p>
-        </w:tc>
-        <w:tc>
-          <w:tcPr>
-            <w:tcW w:w="2916" w:type="dxa"/>
-          </w:tcPr>
-          <w:p>
-            <w:pPr>
-              <w:rPr>
-                <w:rFonts w:eastAsia="Times New Roman"/>
-                <w:bCs/>
-                <w:sz w:val="32"/>
-                <w:szCs w:val="32"/>
-                <w:lang w:val="vi-VN"/>
-              </w:rPr>
-            </w:pPr>
-            <w:r>
-              <w:rPr>
-                <w:rFonts w:eastAsia="Times New Roman"/>
-                <w:bCs/>
-                <w:sz w:val="32"/>
-                <w:szCs w:val="32"/>
-                <w:lang w:val="vi-VN"/>
-              </w:rPr>
-              <w:t>Khởi tạo</w:t>
-            </w:r>
-          </w:p>
-        </w:tc>
-        <w:tc>
-          <w:tcPr>
-            <w:tcW w:w="5832" w:type="dxa"/>
-            <w:gridSpan w:val="2"/>
-          </w:tcPr>
-          <w:p>
-            <w:pPr>
-              <w:rPr>
-                <w:rFonts w:eastAsia="Times New Roman"/>
-                <w:bCs/>
-                <w:sz w:val="32"/>
-                <w:szCs w:val="32"/>
-                <w:lang w:val="vi-VN"/>
-              </w:rPr>
-            </w:pPr>
-            <w:r>
-              <w:rPr>
-                <w:rFonts w:eastAsia="Times New Roman"/>
-                <w:bCs/>
-                <w:sz w:val="32"/>
-                <w:szCs w:val="32"/>
-                <w:lang w:val="vi-VN"/>
-              </w:rPr>
-              <w:t>Hiển thị thông tin hóa đơn</w:t>
-            </w:r>
-          </w:p>
-        </w:tc>
-      </w:tr>
-      <w:tr>
-        <w:tc>
-          <w:tcPr>
-            <w:tcW w:w="5832" w:type="dxa"/>
-            <w:gridSpan w:val="2"/>
-            <w:vMerge/>
-          </w:tcPr>
-          <w:p>
-            <w:pPr>
-              <w:jc w:val="center"/>
-              <w:rPr>
-                <w:rFonts w:eastAsia="Times New Roman"/>
-                <w:sz w:val="32"/>
-                <w:szCs w:val="32"/>
-              </w:rPr>
-            </w:pPr>
-          </w:p>
-        </w:tc>
-        <w:tc>
-          <w:tcPr>
-            <w:tcW w:w="2916" w:type="dxa"/>
-          </w:tcPr>
-          <w:p>
-            <w:pPr>
-              <w:rPr>
-                <w:rFonts w:eastAsia="Times New Roman"/>
-                <w:sz w:val="32"/>
-                <w:szCs w:val="32"/>
-                <w:lang w:val="vi-VN"/>
-              </w:rPr>
-            </w:pPr>
-            <w:r>
-              <w:rPr>
-                <w:rFonts w:eastAsia="Times New Roman"/>
-                <w:sz w:val="32"/>
-                <w:szCs w:val="32"/>
-                <w:lang w:val="vi-VN"/>
-              </w:rPr>
-              <w:t>Nút “Trở về trang chủ”</w:t>
-            </w:r>
-          </w:p>
-        </w:tc>
-        <w:tc>
-          <w:tcPr>
-            <w:tcW w:w="2916" w:type="dxa"/>
-          </w:tcPr>
-          <w:p>
-            <w:pPr>
-              <w:rPr>
-                <w:rFonts w:eastAsia="Times New Roman"/>
-                <w:bCs/>
-                <w:sz w:val="32"/>
-                <w:szCs w:val="32"/>
-                <w:lang w:val="vi-VN"/>
-              </w:rPr>
-            </w:pPr>
-            <w:r>
-              <w:rPr>
-                <w:rFonts w:eastAsia="Times New Roman"/>
-                <w:bCs/>
-                <w:sz w:val="32"/>
-                <w:szCs w:val="32"/>
-                <w:lang w:val="vi-VN"/>
-              </w:rPr>
-              <w:t>Click</w:t>
-            </w:r>
-          </w:p>
-        </w:tc>
-        <w:tc>
-          <w:tcPr>
-            <w:tcW w:w="5832" w:type="dxa"/>
-            <w:gridSpan w:val="2"/>
-          </w:tcPr>
-          <w:p>
-            <w:pPr>
-              <w:rPr>
-                <w:rFonts w:eastAsia="Times New Roman"/>
-                <w:bCs/>
-                <w:sz w:val="32"/>
-                <w:szCs w:val="32"/>
-                <w:lang w:val="vi-VN"/>
-              </w:rPr>
-            </w:pPr>
-            <w:r>
-              <w:rPr>
-                <w:rFonts w:eastAsia="Times New Roman"/>
-                <w:bCs/>
-                <w:sz w:val="32"/>
-                <w:szCs w:val="32"/>
-                <w:lang w:val="vi-VN"/>
-              </w:rPr>
-              <w:t xml:space="preserve">Trở về trang chủ </w:t>
-            </w:r>
-          </w:p>
-        </w:tc>
-      </w:tr>
-      <w:tr>
-        <w:trPr>
-          <w:gridAfter w:val="4"/>
-          <w:wAfter w:w="11664" w:type="dxa"/>
-          <w:trHeight w:val="368"/>
-        </w:trPr>
-        <w:tc>
-          <w:tcPr>
-            <w:tcW w:w="5832" w:type="dxa"/>
-            <w:gridSpan w:val="2"/>
-            <w:vMerge/>
-          </w:tcPr>
-          <w:p>
-            <w:pPr>
-              <w:jc w:val="center"/>
-              <w:rPr>
-                <w:rFonts w:eastAsia="Times New Roman"/>
-                <w:sz w:val="32"/>
-                <w:szCs w:val="32"/>
-              </w:rPr>
-            </w:pPr>
-          </w:p>
-        </w:tc>
-      </w:tr>
-      <w:tr>
-        <w:trPr>
-          <w:gridAfter w:val="4"/>
-          <w:wAfter w:w="11664" w:type="dxa"/>
-          <w:trHeight w:val="368"/>
-        </w:trPr>
-        <w:tc>
-          <w:tcPr>
-            <w:tcW w:w="5832" w:type="dxa"/>
-            <w:gridSpan w:val="2"/>
-            <w:vMerge/>
-          </w:tcPr>
-          <w:p>
-            <w:pPr>
-              <w:jc w:val="center"/>
-              <w:rPr>
-                <w:rFonts w:eastAsia="Times New Roman"/>
-                <w:sz w:val="32"/>
-                <w:szCs w:val="32"/>
-              </w:rPr>
-            </w:pPr>
-          </w:p>
-        </w:tc>
-      </w:tr>
-      <w:tr>
-        <w:trPr>
-          <w:gridAfter w:val="4"/>
-          <w:wAfter w:w="11664" w:type="dxa"/>
-          <w:trHeight w:val="368"/>
-        </w:trPr>
-        <w:tc>
-          <w:tcPr>
-            <w:tcW w:w="5832" w:type="dxa"/>
-            <w:gridSpan w:val="2"/>
-            <w:vMerge/>
-          </w:tcPr>
-          <w:p>
-            <w:pPr>
-              <w:jc w:val="center"/>
-              <w:rPr>
-                <w:rFonts w:eastAsia="Times New Roman"/>
-                <w:sz w:val="32"/>
-                <w:szCs w:val="32"/>
-              </w:rPr>
-            </w:pPr>
-          </w:p>
-        </w:tc>
-      </w:tr>
-    </w:tbl>
-    <w:p>
-      <w:pPr>
-        <w:spacing w:line="1" w:lineRule="exact"/>
-        <w:rPr>
-          <w:sz w:val="20"/>
-          <w:szCs w:val="20"/>
-        </w:rPr>
-      </w:pPr>
-    </w:p>
-    <w:p>
-      <w:pPr>
-        <w:spacing w:line="1" w:lineRule="exact"/>
-        <w:rPr>
-          <w:sz w:val="20"/>
-          <w:szCs w:val="20"/>
-        </w:rPr>
-      </w:pPr>
-    </w:p>
-    <w:p>
-      <w:pPr>
-        <w:spacing w:line="1" w:lineRule="exact"/>
-        <w:rPr>
-          <w:sz w:val="20"/>
-          <w:szCs w:val="20"/>
-        </w:rPr>
-      </w:pPr>
-    </w:p>
-    <w:p>
-      <w:pPr>
-        <w:spacing w:line="1" w:lineRule="exact"/>
-        <w:rPr>
-          <w:sz w:val="20"/>
-          <w:szCs w:val="20"/>
-        </w:rPr>
-      </w:pPr>
-    </w:p>
-    <w:p>
-      <w:pPr>
         <w:tabs>
           <w:tab w:val="left" w:pos="2172"/>
         </w:tabs>
@@ -10743,244 +10388,8 @@
           <w:szCs w:val="20"/>
         </w:rPr>
       </w:pPr>
-      <w:r>
-        <w:rPr>
-          <w:sz w:val="20"/>
-          <w:szCs w:val="20"/>
-        </w:rPr>
-        <w:tab/>
-      </w:r>
-    </w:p>
-    <w:p>
-      <w:pPr>
-        <w:tabs>
-          <w:tab w:val="left" w:pos="2172"/>
-        </w:tabs>
-        <w:rPr>
-          <w:sz w:val="20"/>
-          <w:szCs w:val="20"/>
-        </w:rPr>
-      </w:pPr>
-    </w:p>
-    <w:p>
-      <w:pPr>
-        <w:tabs>
-          <w:tab w:val="left" w:pos="2172"/>
-        </w:tabs>
-        <w:rPr>
-          <w:sz w:val="20"/>
-          <w:szCs w:val="20"/>
-        </w:rPr>
-      </w:pPr>
-    </w:p>
-    <w:p>
-      <w:pPr>
-        <w:tabs>
-          <w:tab w:val="left" w:pos="2172"/>
-        </w:tabs>
-        <w:rPr>
-          <w:sz w:val="20"/>
-          <w:szCs w:val="20"/>
-        </w:rPr>
-      </w:pPr>
-    </w:p>
-    <w:p>
-      <w:pPr>
-        <w:tabs>
-          <w:tab w:val="left" w:pos="2172"/>
-        </w:tabs>
-        <w:rPr>
-          <w:sz w:val="20"/>
-          <w:szCs w:val="20"/>
-        </w:rPr>
-      </w:pPr>
-    </w:p>
-    <w:p>
-      <w:pPr>
-        <w:tabs>
-          <w:tab w:val="left" w:pos="2172"/>
-        </w:tabs>
-        <w:rPr>
-          <w:sz w:val="20"/>
-          <w:szCs w:val="20"/>
-        </w:rPr>
-      </w:pPr>
-    </w:p>
-    <w:p>
-      <w:pPr>
-        <w:tabs>
-          <w:tab w:val="left" w:pos="2172"/>
-        </w:tabs>
-        <w:rPr>
-          <w:sz w:val="20"/>
-          <w:szCs w:val="20"/>
-        </w:rPr>
-      </w:pPr>
-    </w:p>
-    <w:p>
-      <w:pPr>
-        <w:tabs>
-          <w:tab w:val="left" w:pos="2172"/>
-        </w:tabs>
-        <w:rPr>
-          <w:sz w:val="20"/>
-          <w:szCs w:val="20"/>
-        </w:rPr>
-      </w:pPr>
-    </w:p>
-    <w:p>
-      <w:pPr>
-        <w:tabs>
-          <w:tab w:val="left" w:pos="2172"/>
-        </w:tabs>
-        <w:rPr>
-          <w:sz w:val="20"/>
-          <w:szCs w:val="20"/>
-        </w:rPr>
-      </w:pPr>
-    </w:p>
-    <w:p>
-      <w:pPr>
-        <w:tabs>
-          <w:tab w:val="left" w:pos="2172"/>
-        </w:tabs>
-        <w:rPr>
-          <w:sz w:val="20"/>
-          <w:szCs w:val="20"/>
-        </w:rPr>
-      </w:pPr>
-    </w:p>
-    <w:p>
-      <w:pPr>
-        <w:tabs>
-          <w:tab w:val="left" w:pos="2172"/>
-        </w:tabs>
-        <w:rPr>
-          <w:sz w:val="20"/>
-          <w:szCs w:val="20"/>
-        </w:rPr>
-      </w:pPr>
-    </w:p>
-    <w:p>
-      <w:pPr>
-        <w:tabs>
-          <w:tab w:val="left" w:pos="2172"/>
-        </w:tabs>
-        <w:rPr>
-          <w:sz w:val="20"/>
-          <w:szCs w:val="20"/>
-        </w:rPr>
-      </w:pPr>
-    </w:p>
-    <w:p>
-      <w:pPr>
-        <w:tabs>
-          <w:tab w:val="left" w:pos="2172"/>
-        </w:tabs>
-        <w:rPr>
-          <w:sz w:val="20"/>
-          <w:szCs w:val="20"/>
-        </w:rPr>
-      </w:pPr>
-    </w:p>
-    <w:p>
-      <w:pPr>
-        <w:tabs>
-          <w:tab w:val="left" w:pos="2172"/>
-        </w:tabs>
-        <w:rPr>
-          <w:sz w:val="20"/>
-          <w:szCs w:val="20"/>
-        </w:rPr>
-      </w:pPr>
-    </w:p>
-    <w:p>
-      <w:pPr>
-        <w:tabs>
-          <w:tab w:val="left" w:pos="2172"/>
-        </w:tabs>
-        <w:rPr>
-          <w:sz w:val="20"/>
-          <w:szCs w:val="20"/>
-        </w:rPr>
-      </w:pPr>
-    </w:p>
-    <w:p>
-      <w:pPr>
-        <w:tabs>
-          <w:tab w:val="left" w:pos="2172"/>
-        </w:tabs>
-        <w:rPr>
-          <w:sz w:val="20"/>
-          <w:szCs w:val="20"/>
-        </w:rPr>
-      </w:pPr>
-    </w:p>
-    <w:p>
-      <w:pPr>
-        <w:tabs>
-          <w:tab w:val="left" w:pos="2172"/>
-        </w:tabs>
-        <w:rPr>
-          <w:sz w:val="20"/>
-          <w:szCs w:val="20"/>
-        </w:rPr>
-      </w:pPr>
-    </w:p>
-    <w:p>
-      <w:pPr>
-        <w:tabs>
-          <w:tab w:val="left" w:pos="2172"/>
-        </w:tabs>
-        <w:rPr>
-          <w:sz w:val="20"/>
-          <w:szCs w:val="20"/>
-        </w:rPr>
-      </w:pPr>
-    </w:p>
-    <w:p>
-      <w:pPr>
-        <w:tabs>
-          <w:tab w:val="left" w:pos="2172"/>
-        </w:tabs>
-        <w:rPr>
-          <w:sz w:val="20"/>
-          <w:szCs w:val="20"/>
-        </w:rPr>
-      </w:pPr>
-    </w:p>
-    <w:p>
-      <w:pPr>
-        <w:tabs>
-          <w:tab w:val="left" w:pos="2172"/>
-        </w:tabs>
-        <w:rPr>
-          <w:sz w:val="20"/>
-          <w:szCs w:val="20"/>
-        </w:rPr>
-      </w:pPr>
-    </w:p>
-    <w:p>
-      <w:pPr>
-        <w:tabs>
-          <w:tab w:val="left" w:pos="2172"/>
-        </w:tabs>
-        <w:rPr>
-          <w:sz w:val="20"/>
-          <w:szCs w:val="20"/>
-        </w:rPr>
-      </w:pPr>
-    </w:p>
-    <w:p>
-      <w:pPr>
-        <w:tabs>
-          <w:tab w:val="left" w:pos="2172"/>
-        </w:tabs>
-        <w:rPr>
-          <w:sz w:val="20"/>
-          <w:szCs w:val="20"/>
-        </w:rPr>
-      </w:pPr>
+      <w:bookmarkStart w:id="14" w:name="page16"/>
+      <w:bookmarkEnd w:id="14"/>
     </w:p>
     <w:p>
       <w:pPr>
@@ -11000,12 +10409,12 @@
         <w:tblLook w:val="04A0" w:firstRow="1" w:lastRow="0" w:firstColumn="1" w:lastColumn="0" w:noHBand="0" w:noVBand="1"/>
       </w:tblPr>
       <w:tblGrid>
-        <w:gridCol w:w="3516"/>
-        <w:gridCol w:w="2939"/>
-        <w:gridCol w:w="2716"/>
-        <w:gridCol w:w="2729"/>
-        <w:gridCol w:w="2719"/>
-        <w:gridCol w:w="2651"/>
+        <w:gridCol w:w="4217"/>
+        <w:gridCol w:w="3150"/>
+        <w:gridCol w:w="2501"/>
+        <w:gridCol w:w="2528"/>
+        <w:gridCol w:w="2507"/>
+        <w:gridCol w:w="2367"/>
       </w:tblGrid>
       <w:tr>
         <w:tc>
@@ -11157,8 +10566,34 @@
                 <w:rFonts w:eastAsia="Times New Roman"/>
                 <w:sz w:val="32"/>
                 <w:szCs w:val="32"/>
-              </w:rPr>
-              <w:t>01/01/2023</w:t>
+                <w:lang w:val="vi-VN"/>
+              </w:rPr>
+              <w:t>22</w:t>
+            </w:r>
+            <w:r>
+              <w:rPr>
+                <w:rFonts w:eastAsia="Times New Roman"/>
+                <w:sz w:val="32"/>
+                <w:szCs w:val="32"/>
+              </w:rPr>
+              <w:t>/</w:t>
+            </w:r>
+            <w:r>
+              <w:rPr>
+                <w:rFonts w:eastAsia="Times New Roman"/>
+                <w:sz w:val="32"/>
+                <w:szCs w:val="32"/>
+                <w:lang w:val="vi-VN"/>
+              </w:rPr>
+              <w:t>02</w:t>
+            </w:r>
+            <w:r>
+              <w:rPr>
+                <w:rFonts w:eastAsia="Times New Roman"/>
+                <w:sz w:val="32"/>
+                <w:szCs w:val="32"/>
+              </w:rPr>
+              <w:t>/2023</w:t>
             </w:r>
           </w:p>
         </w:tc>
@@ -11218,9 +10653,9 @@
               </w:rPr>
               <w:drawing>
                 <wp:inline distT="0" distB="0" distL="0" distR="0">
-                  <wp:extent cx="3950696" cy="2217420"/>
+                  <wp:extent cx="4541003" cy="2575560"/>
                   <wp:effectExtent l="0" t="0" r="0" b="0"/>
-                  <wp:docPr id="16" name="Picture 16"/>
+                  <wp:docPr id="24" name="Picture 24"/>
                   <wp:cNvGraphicFramePr>
                     <a:graphicFrameLocks xmlns:a="http://schemas.openxmlformats.org/drawingml/2006/main" noChangeAspect="1"/>
                   </wp:cNvGraphicFramePr>
@@ -11228,11 +10663,11 @@
                     <a:graphicData uri="http://schemas.openxmlformats.org/drawingml/2006/picture">
                       <pic:pic xmlns:pic="http://schemas.openxmlformats.org/drawingml/2006/picture">
                         <pic:nvPicPr>
-                          <pic:cNvPr id="16" name="khongdusodu.png"/>
+                          <pic:cNvPr id="24" name="ReturnbikeHoaDon.png"/>
                           <pic:cNvPicPr/>
                         </pic:nvPicPr>
                         <pic:blipFill>
-                          <a:blip r:embed="rId19" cstate="print">
+                          <a:blip r:embed="rId18" cstate="print">
                             <a:extLst>
                               <a:ext uri="{28A0092B-C50C-407E-A947-70E740481C1C}">
                                 <a14:useLocalDpi xmlns:a14="http://schemas.microsoft.com/office/drawing/2010/main" val="0"/>
@@ -11246,7 +10681,7 @@
                         <pic:spPr>
                           <a:xfrm>
                             <a:off x="0" y="0"/>
-                            <a:ext cx="3971607" cy="2229157"/>
+                            <a:ext cx="4543470" cy="2576959"/>
                           </a:xfrm>
                           <a:prstGeom prst="rect">
                             <a:avLst/>
@@ -11371,7 +10806,7 @@
                 <w:szCs w:val="32"/>
                 <w:lang w:val="vi-VN"/>
               </w:rPr>
-              <w:t xml:space="preserve">Phần hiển thị thông báo </w:t>
+              <w:t>Phần hiển thị thông tin thanh toán</w:t>
             </w:r>
           </w:p>
         </w:tc>
@@ -11424,7 +10859,7 @@
                 <w:szCs w:val="32"/>
                 <w:lang w:val="vi-VN"/>
               </w:rPr>
-              <w:t>Hiển thị thông báo không đủ số dư tài khoản</w:t>
+              <w:t>Hiển thị thông tin hóa đơn</w:t>
             </w:r>
           </w:p>
         </w:tc>
@@ -11467,7 +10902,7 @@
                 <w:szCs w:val="32"/>
                 <w:lang w:val="vi-VN"/>
               </w:rPr>
-              <w:t>Nút “Thay đổi tài khoản khác”</w:t>
+              <w:t>Nút “Trở về trang chủ”</w:t>
             </w:r>
           </w:p>
         </w:tc>
@@ -11520,7 +10955,7 @@
                 <w:szCs w:val="32"/>
                 <w:lang w:val="vi-VN"/>
               </w:rPr>
-              <w:t>Trả lại màn hình để nhập thông tin thẻ tín dụng</w:t>
+              <w:t>Trở về trang chủ</w:t>
             </w:r>
           </w:p>
         </w:tc>
@@ -11692,705 +11127,6 @@
         </w:rPr>
       </w:pPr>
     </w:p>
-    <w:p>
-      <w:pPr>
-        <w:tabs>
-          <w:tab w:val="left" w:pos="2172"/>
-        </w:tabs>
-        <w:rPr>
-          <w:sz w:val="20"/>
-          <w:szCs w:val="20"/>
-        </w:rPr>
-      </w:pPr>
-    </w:p>
-    <w:p>
-      <w:pPr>
-        <w:tabs>
-          <w:tab w:val="left" w:pos="2172"/>
-        </w:tabs>
-        <w:rPr>
-          <w:sz w:val="20"/>
-          <w:szCs w:val="20"/>
-        </w:rPr>
-      </w:pPr>
-    </w:p>
-    <w:p>
-      <w:pPr>
-        <w:tabs>
-          <w:tab w:val="left" w:pos="2172"/>
-        </w:tabs>
-        <w:rPr>
-          <w:sz w:val="20"/>
-          <w:szCs w:val="20"/>
-        </w:rPr>
-      </w:pPr>
-    </w:p>
-    <w:p>
-      <w:pPr>
-        <w:tabs>
-          <w:tab w:val="left" w:pos="2172"/>
-        </w:tabs>
-        <w:rPr>
-          <w:sz w:val="20"/>
-          <w:szCs w:val="20"/>
-        </w:rPr>
-      </w:pPr>
-    </w:p>
-    <w:p>
-      <w:pPr>
-        <w:tabs>
-          <w:tab w:val="left" w:pos="2172"/>
-        </w:tabs>
-        <w:rPr>
-          <w:sz w:val="20"/>
-          <w:szCs w:val="20"/>
-        </w:rPr>
-      </w:pPr>
-    </w:p>
-    <w:p>
-      <w:pPr>
-        <w:tabs>
-          <w:tab w:val="left" w:pos="2172"/>
-        </w:tabs>
-        <w:rPr>
-          <w:sz w:val="20"/>
-          <w:szCs w:val="20"/>
-        </w:rPr>
-      </w:pPr>
-    </w:p>
-    <w:p>
-      <w:pPr>
-        <w:tabs>
-          <w:tab w:val="left" w:pos="2172"/>
-        </w:tabs>
-        <w:rPr>
-          <w:sz w:val="20"/>
-          <w:szCs w:val="20"/>
-        </w:rPr>
-      </w:pPr>
-    </w:p>
-    <w:p>
-      <w:pPr>
-        <w:tabs>
-          <w:tab w:val="left" w:pos="2172"/>
-        </w:tabs>
-        <w:rPr>
-          <w:sz w:val="20"/>
-          <w:szCs w:val="20"/>
-        </w:rPr>
-      </w:pPr>
-    </w:p>
-    <w:p>
-      <w:pPr>
-        <w:tabs>
-          <w:tab w:val="left" w:pos="2172"/>
-        </w:tabs>
-        <w:rPr>
-          <w:sz w:val="20"/>
-          <w:szCs w:val="20"/>
-        </w:rPr>
-      </w:pPr>
-    </w:p>
-    <w:tbl>
-      <w:tblPr>
-        <w:tblStyle w:val="TableGrid"/>
-        <w:tblW w:w="0" w:type="auto"/>
-        <w:tblLook w:val="04A0" w:firstRow="1" w:lastRow="0" w:firstColumn="1" w:lastColumn="0" w:noHBand="0" w:noVBand="1"/>
-      </w:tblPr>
-      <w:tblGrid>
-        <w:gridCol w:w="3867"/>
-        <w:gridCol w:w="2934"/>
-        <w:gridCol w:w="2634"/>
-        <w:gridCol w:w="2653"/>
-        <w:gridCol w:w="2639"/>
-        <w:gridCol w:w="2543"/>
-      </w:tblGrid>
-      <w:tr>
-        <w:tc>
-          <w:tcPr>
-            <w:tcW w:w="6456" w:type="dxa"/>
-            <w:gridSpan w:val="2"/>
-          </w:tcPr>
-          <w:p>
-            <w:pPr>
-              <w:jc w:val="center"/>
-            </w:pPr>
-            <w:r>
-              <w:rPr>
-                <w:rFonts w:eastAsia="Times New Roman"/>
-                <w:b/>
-                <w:bCs/>
-                <w:sz w:val="36"/>
-                <w:szCs w:val="36"/>
-              </w:rPr>
-              <w:t>Eco Rental Bike Software</w:t>
-            </w:r>
-          </w:p>
-        </w:tc>
-        <w:tc>
-          <w:tcPr>
-            <w:tcW w:w="2769" w:type="dxa"/>
-          </w:tcPr>
-          <w:p>
-            <w:pPr>
-              <w:jc w:val="center"/>
-            </w:pPr>
-            <w:r>
-              <w:rPr>
-                <w:rFonts w:eastAsia="Times New Roman"/>
-                <w:b/>
-                <w:bCs/>
-                <w:sz w:val="36"/>
-                <w:szCs w:val="36"/>
-              </w:rPr>
-              <w:t>Date of creation</w:t>
-            </w:r>
-          </w:p>
-        </w:tc>
-        <w:tc>
-          <w:tcPr>
-            <w:tcW w:w="2779" w:type="dxa"/>
-          </w:tcPr>
-          <w:p>
-            <w:pPr>
-              <w:jc w:val="center"/>
-            </w:pPr>
-            <w:r>
-              <w:rPr>
-                <w:rFonts w:eastAsia="Times New Roman"/>
-                <w:b/>
-                <w:bCs/>
-                <w:sz w:val="36"/>
-                <w:szCs w:val="36"/>
-              </w:rPr>
-              <w:t>Approved by</w:t>
-            </w:r>
-          </w:p>
-        </w:tc>
-        <w:tc>
-          <w:tcPr>
-            <w:tcW w:w="2771" w:type="dxa"/>
-          </w:tcPr>
-          <w:p>
-            <w:pPr>
-              <w:jc w:val="center"/>
-            </w:pPr>
-            <w:r>
-              <w:rPr>
-                <w:rFonts w:eastAsia="Times New Roman"/>
-                <w:b/>
-                <w:bCs/>
-                <w:sz w:val="36"/>
-                <w:szCs w:val="36"/>
-              </w:rPr>
-              <w:t>Reviewed by</w:t>
-            </w:r>
-          </w:p>
-        </w:tc>
-        <w:tc>
-          <w:tcPr>
-            <w:tcW w:w="2721" w:type="dxa"/>
-          </w:tcPr>
-          <w:p>
-            <w:pPr>
-              <w:jc w:val="center"/>
-            </w:pPr>
-            <w:r>
-              <w:rPr>
-                <w:rFonts w:eastAsia="Times New Roman"/>
-                <w:b/>
-                <w:bCs/>
-                <w:sz w:val="36"/>
-                <w:szCs w:val="36"/>
-              </w:rPr>
-              <w:t>Person in charge</w:t>
-            </w:r>
-          </w:p>
-        </w:tc>
-      </w:tr>
-      <w:tr>
-        <w:tc>
-          <w:tcPr>
-            <w:tcW w:w="3516" w:type="dxa"/>
-          </w:tcPr>
-          <w:p>
-            <w:r>
-              <w:rPr>
-                <w:rFonts w:eastAsia="Times New Roman"/>
-                <w:sz w:val="32"/>
-                <w:szCs w:val="32"/>
-              </w:rPr>
-              <w:t>Screen specification</w:t>
-            </w:r>
-          </w:p>
-        </w:tc>
-        <w:tc>
-          <w:tcPr>
-            <w:tcW w:w="2940" w:type="dxa"/>
-          </w:tcPr>
-          <w:p>
-            <w:pPr>
-              <w:jc w:val="center"/>
-            </w:pPr>
-            <w:r>
-              <w:rPr>
-                <w:rFonts w:eastAsia="Times New Roman"/>
-                <w:sz w:val="32"/>
-                <w:szCs w:val="32"/>
-              </w:rPr>
-              <w:t>Splash screen</w:t>
-            </w:r>
-          </w:p>
-        </w:tc>
-        <w:tc>
-          <w:tcPr>
-            <w:tcW w:w="2769" w:type="dxa"/>
-          </w:tcPr>
-          <w:p>
-            <w:pPr>
-              <w:jc w:val="center"/>
-            </w:pPr>
-            <w:r>
-              <w:rPr>
-                <w:rFonts w:eastAsia="Times New Roman"/>
-                <w:sz w:val="32"/>
-                <w:szCs w:val="32"/>
-              </w:rPr>
-              <w:t>01/01/2023</w:t>
-            </w:r>
-          </w:p>
-        </w:tc>
-        <w:tc>
-          <w:tcPr>
-            <w:tcW w:w="2779" w:type="dxa"/>
-          </w:tcPr>
-          <w:p/>
-        </w:tc>
-        <w:tc>
-          <w:tcPr>
-            <w:tcW w:w="2771" w:type="dxa"/>
-          </w:tcPr>
-          <w:p/>
-        </w:tc>
-        <w:tc>
-          <w:tcPr>
-            <w:tcW w:w="2721" w:type="dxa"/>
-          </w:tcPr>
-          <w:p>
-            <w:pPr>
-              <w:jc w:val="center"/>
-            </w:pPr>
-            <w:r>
-              <w:rPr>
-                <w:rFonts w:eastAsia="Times New Roman"/>
-                <w:sz w:val="32"/>
-                <w:szCs w:val="32"/>
-                <w:lang w:val="vi-VN"/>
-              </w:rPr>
-              <w:t>Bùi Ngọc Duy</w:t>
-            </w:r>
-          </w:p>
-        </w:tc>
-      </w:tr>
-      <w:tr>
-        <w:tc>
-          <w:tcPr>
-            <w:tcW w:w="6456" w:type="dxa"/>
-            <w:gridSpan w:val="2"/>
-            <w:vMerge w:val="restart"/>
-          </w:tcPr>
-          <w:p>
-            <w:pPr>
-              <w:rPr>
-                <w:rFonts w:eastAsia="Times New Roman"/>
-                <w:sz w:val="32"/>
-                <w:szCs w:val="32"/>
-              </w:rPr>
-            </w:pPr>
-            <w:r>
-              <w:rPr>
-                <w:rFonts w:eastAsia="Times New Roman"/>
-                <w:noProof/>
-                <w:sz w:val="32"/>
-                <w:szCs w:val="32"/>
-              </w:rPr>
-              <w:drawing>
-                <wp:inline distT="0" distB="0" distL="0" distR="0">
-                  <wp:extent cx="4145280" cy="2334878"/>
-                  <wp:effectExtent l="0" t="0" r="7620" b="8890"/>
-                  <wp:docPr id="19" name="Picture 19"/>
-                  <wp:cNvGraphicFramePr>
-                    <a:graphicFrameLocks xmlns:a="http://schemas.openxmlformats.org/drawingml/2006/main" noChangeAspect="1"/>
-                  </wp:cNvGraphicFramePr>
-                  <a:graphic xmlns:a="http://schemas.openxmlformats.org/drawingml/2006/main">
-                    <a:graphicData uri="http://schemas.openxmlformats.org/drawingml/2006/picture">
-                      <pic:pic xmlns:pic="http://schemas.openxmlformats.org/drawingml/2006/picture">
-                        <pic:nvPicPr>
-                          <pic:cNvPr id="19" name="saithongtinerror.png"/>
-                          <pic:cNvPicPr/>
-                        </pic:nvPicPr>
-                        <pic:blipFill>
-                          <a:blip r:embed="rId20" cstate="print">
-                            <a:extLst>
-                              <a:ext uri="{28A0092B-C50C-407E-A947-70E740481C1C}">
-                                <a14:useLocalDpi xmlns:a14="http://schemas.microsoft.com/office/drawing/2010/main" val="0"/>
-                              </a:ext>
-                            </a:extLst>
-                          </a:blip>
-                          <a:stretch>
-                            <a:fillRect/>
-                          </a:stretch>
-                        </pic:blipFill>
-                        <pic:spPr>
-                          <a:xfrm>
-                            <a:off x="0" y="0"/>
-                            <a:ext cx="4163527" cy="2345156"/>
-                          </a:xfrm>
-                          <a:prstGeom prst="rect">
-                            <a:avLst/>
-                          </a:prstGeom>
-                        </pic:spPr>
-                      </pic:pic>
-                    </a:graphicData>
-                  </a:graphic>
-                </wp:inline>
-              </w:drawing>
-            </w:r>
-          </w:p>
-        </w:tc>
-        <w:tc>
-          <w:tcPr>
-            <w:tcW w:w="2769" w:type="dxa"/>
-          </w:tcPr>
-          <w:p>
-            <w:pPr>
-              <w:jc w:val="center"/>
-              <w:rPr>
-                <w:rFonts w:eastAsia="Times New Roman"/>
-                <w:sz w:val="32"/>
-                <w:szCs w:val="32"/>
-              </w:rPr>
-            </w:pPr>
-            <w:r>
-              <w:rPr>
-                <w:rFonts w:eastAsia="Times New Roman"/>
-                <w:b/>
-                <w:bCs/>
-                <w:sz w:val="32"/>
-                <w:szCs w:val="32"/>
-              </w:rPr>
-              <w:t>Controll</w:t>
-            </w:r>
-          </w:p>
-        </w:tc>
-        <w:tc>
-          <w:tcPr>
-            <w:tcW w:w="2779" w:type="dxa"/>
-          </w:tcPr>
-          <w:p>
-            <w:pPr>
-              <w:jc w:val="center"/>
-            </w:pPr>
-            <w:r>
-              <w:rPr>
-                <w:rFonts w:eastAsia="Times New Roman"/>
-                <w:b/>
-                <w:bCs/>
-                <w:sz w:val="32"/>
-                <w:szCs w:val="32"/>
-              </w:rPr>
-              <w:t>Operation</w:t>
-            </w:r>
-          </w:p>
-        </w:tc>
-        <w:tc>
-          <w:tcPr>
-            <w:tcW w:w="5492" w:type="dxa"/>
-            <w:gridSpan w:val="2"/>
-          </w:tcPr>
-          <w:p>
-            <w:pPr>
-              <w:jc w:val="center"/>
-              <w:rPr>
-                <w:rFonts w:eastAsia="Times New Roman"/>
-                <w:sz w:val="32"/>
-                <w:szCs w:val="32"/>
-                <w:lang w:val="vi-VN"/>
-              </w:rPr>
-            </w:pPr>
-            <w:r>
-              <w:rPr>
-                <w:rFonts w:eastAsia="Times New Roman"/>
-                <w:b/>
-                <w:bCs/>
-                <w:sz w:val="32"/>
-                <w:szCs w:val="32"/>
-              </w:rPr>
-              <w:t>Function</w:t>
-            </w:r>
-          </w:p>
-        </w:tc>
-      </w:tr>
-      <w:tr>
-        <w:tc>
-          <w:tcPr>
-            <w:tcW w:w="6456" w:type="dxa"/>
-            <w:gridSpan w:val="2"/>
-            <w:vMerge/>
-          </w:tcPr>
-          <w:p>
-            <w:pPr>
-              <w:jc w:val="center"/>
-              <w:rPr>
-                <w:rFonts w:eastAsia="Times New Roman"/>
-                <w:sz w:val="32"/>
-                <w:szCs w:val="32"/>
-              </w:rPr>
-            </w:pPr>
-          </w:p>
-        </w:tc>
-        <w:tc>
-          <w:tcPr>
-            <w:tcW w:w="2769" w:type="dxa"/>
-          </w:tcPr>
-          <w:p>
-            <w:pPr>
-              <w:rPr>
-                <w:rFonts w:eastAsia="Times New Roman"/>
-                <w:sz w:val="32"/>
-                <w:szCs w:val="32"/>
-                <w:lang w:val="vi-VN"/>
-              </w:rPr>
-            </w:pPr>
-            <w:r>
-              <w:rPr>
-                <w:rFonts w:eastAsia="Times New Roman"/>
-                <w:sz w:val="32"/>
-                <w:szCs w:val="32"/>
-                <w:lang w:val="vi-VN"/>
-              </w:rPr>
-              <w:t xml:space="preserve">Phần hiển thị thông báo </w:t>
-            </w:r>
-          </w:p>
-        </w:tc>
-        <w:tc>
-          <w:tcPr>
-            <w:tcW w:w="2779" w:type="dxa"/>
-          </w:tcPr>
-          <w:p>
-            <w:pPr>
-              <w:rPr>
-                <w:rFonts w:eastAsia="Times New Roman"/>
-                <w:bCs/>
-                <w:sz w:val="32"/>
-                <w:szCs w:val="32"/>
-                <w:lang w:val="vi-VN"/>
-              </w:rPr>
-            </w:pPr>
-            <w:r>
-              <w:rPr>
-                <w:rFonts w:eastAsia="Times New Roman"/>
-                <w:bCs/>
-                <w:sz w:val="32"/>
-                <w:szCs w:val="32"/>
-                <w:lang w:val="vi-VN"/>
-              </w:rPr>
-              <w:t>Khởi tạo</w:t>
-            </w:r>
-          </w:p>
-        </w:tc>
-        <w:tc>
-          <w:tcPr>
-            <w:tcW w:w="5492" w:type="dxa"/>
-            <w:gridSpan w:val="2"/>
-          </w:tcPr>
-          <w:p>
-            <w:pPr>
-              <w:rPr>
-                <w:rFonts w:eastAsia="Times New Roman"/>
-                <w:bCs/>
-                <w:sz w:val="32"/>
-                <w:szCs w:val="32"/>
-                <w:lang w:val="vi-VN"/>
-              </w:rPr>
-            </w:pPr>
-            <w:r>
-              <w:rPr>
-                <w:rFonts w:eastAsia="Times New Roman"/>
-                <w:bCs/>
-                <w:sz w:val="32"/>
-                <w:szCs w:val="32"/>
-                <w:lang w:val="vi-VN"/>
-              </w:rPr>
-              <w:t>Hiển thị thông báo sai thông tin thẻ tín dụng</w:t>
-            </w:r>
-          </w:p>
-        </w:tc>
-      </w:tr>
-      <w:tr>
-        <w:tc>
-          <w:tcPr>
-            <w:tcW w:w="6456" w:type="dxa"/>
-            <w:gridSpan w:val="2"/>
-            <w:vMerge/>
-          </w:tcPr>
-          <w:p>
-            <w:pPr>
-              <w:jc w:val="center"/>
-              <w:rPr>
-                <w:rFonts w:eastAsia="Times New Roman"/>
-                <w:sz w:val="32"/>
-                <w:szCs w:val="32"/>
-              </w:rPr>
-            </w:pPr>
-          </w:p>
-        </w:tc>
-        <w:tc>
-          <w:tcPr>
-            <w:tcW w:w="2769" w:type="dxa"/>
-          </w:tcPr>
-          <w:p>
-            <w:pPr>
-              <w:rPr>
-                <w:rFonts w:eastAsia="Times New Roman"/>
-                <w:sz w:val="32"/>
-                <w:szCs w:val="32"/>
-                <w:lang w:val="vi-VN"/>
-              </w:rPr>
-            </w:pPr>
-            <w:r>
-              <w:rPr>
-                <w:rFonts w:eastAsia="Times New Roman"/>
-                <w:sz w:val="32"/>
-                <w:szCs w:val="32"/>
-                <w:lang w:val="vi-VN"/>
-              </w:rPr>
-              <w:t>Nút “Sửa thông tin thẻ tín dụng”</w:t>
-            </w:r>
-          </w:p>
-        </w:tc>
-        <w:tc>
-          <w:tcPr>
-            <w:tcW w:w="2779" w:type="dxa"/>
-          </w:tcPr>
-          <w:p>
-            <w:pPr>
-              <w:rPr>
-                <w:rFonts w:eastAsia="Times New Roman"/>
-                <w:bCs/>
-                <w:sz w:val="32"/>
-                <w:szCs w:val="32"/>
-                <w:lang w:val="vi-VN"/>
-              </w:rPr>
-            </w:pPr>
-            <w:r>
-              <w:rPr>
-                <w:rFonts w:eastAsia="Times New Roman"/>
-                <w:bCs/>
-                <w:sz w:val="32"/>
-                <w:szCs w:val="32"/>
-                <w:lang w:val="vi-VN"/>
-              </w:rPr>
-              <w:t>Click</w:t>
-            </w:r>
-          </w:p>
-        </w:tc>
-        <w:tc>
-          <w:tcPr>
-            <w:tcW w:w="5492" w:type="dxa"/>
-            <w:gridSpan w:val="2"/>
-          </w:tcPr>
-          <w:p>
-            <w:pPr>
-              <w:rPr>
-                <w:rFonts w:eastAsia="Times New Roman"/>
-                <w:bCs/>
-                <w:sz w:val="32"/>
-                <w:szCs w:val="32"/>
-                <w:lang w:val="vi-VN"/>
-              </w:rPr>
-            </w:pPr>
-            <w:r>
-              <w:rPr>
-                <w:rFonts w:eastAsia="Times New Roman"/>
-                <w:bCs/>
-                <w:sz w:val="32"/>
-                <w:szCs w:val="32"/>
-                <w:lang w:val="vi-VN"/>
-              </w:rPr>
-              <w:t>Trở lại màn hình để nhập thông tin thẻ tín dụng</w:t>
-            </w:r>
-          </w:p>
-        </w:tc>
-      </w:tr>
-      <w:tr>
-        <w:tc>
-          <w:tcPr>
-            <w:tcW w:w="6456" w:type="dxa"/>
-            <w:gridSpan w:val="2"/>
-            <w:vMerge/>
-          </w:tcPr>
-          <w:p>
-            <w:pPr>
-              <w:jc w:val="center"/>
-              <w:rPr>
-                <w:rFonts w:eastAsia="Times New Roman"/>
-                <w:sz w:val="32"/>
-                <w:szCs w:val="32"/>
-              </w:rPr>
-            </w:pPr>
-          </w:p>
-        </w:tc>
-        <w:tc>
-          <w:tcPr>
-            <w:tcW w:w="2769" w:type="dxa"/>
-          </w:tcPr>
-          <w:p>
-            <w:pPr>
-              <w:rPr>
-                <w:rFonts w:eastAsia="Times New Roman"/>
-                <w:sz w:val="32"/>
-                <w:szCs w:val="32"/>
-                <w:lang w:val="vi-VN"/>
-              </w:rPr>
-            </w:pPr>
-          </w:p>
-        </w:tc>
-        <w:tc>
-          <w:tcPr>
-            <w:tcW w:w="2779" w:type="dxa"/>
-          </w:tcPr>
-          <w:p>
-            <w:pPr>
-              <w:rPr>
-                <w:rFonts w:eastAsia="Times New Roman"/>
-                <w:bCs/>
-                <w:sz w:val="32"/>
-                <w:szCs w:val="32"/>
-                <w:lang w:val="vi-VN"/>
-              </w:rPr>
-            </w:pPr>
-          </w:p>
-        </w:tc>
-        <w:tc>
-          <w:tcPr>
-            <w:tcW w:w="5492" w:type="dxa"/>
-            <w:gridSpan w:val="2"/>
-          </w:tcPr>
-          <w:p>
-            <w:pPr>
-              <w:rPr>
-                <w:rFonts w:eastAsia="Times New Roman"/>
-                <w:bCs/>
-                <w:sz w:val="32"/>
-                <w:szCs w:val="32"/>
-                <w:lang w:val="vi-VN"/>
-              </w:rPr>
-            </w:pPr>
-          </w:p>
-        </w:tc>
-      </w:tr>
-    </w:tbl>
     <w:p>
       <w:pPr>
         <w:tabs>

</xml_diff>